<commit_message>
Actualizaciones en el informe
</commit_message>
<xml_diff>
--- a/Informe TP.docx
+++ b/Informe TP.docx
@@ -357,16 +357,12 @@
         <w:jc w:val="both"/>
         <w:rPr>
           <w:rFonts w:ascii="Arial" w:hAnsi="Arial" w:cs="Arial"/>
-          <w:sz w:val="44"/>
-          <w:szCs w:val="44"/>
-          <w:lang w:val="es-MX"/>
-        </w:rPr>
-      </w:pPr>
-      <w:r>
-        <w:rPr>
-          <w:rFonts w:cs="Arial" w:ascii="Arial" w:hAnsi="Arial"/>
-          <w:sz w:val="44"/>
-          <w:szCs w:val="44"/>
+          <w:lang w:val="es-MX"/>
+        </w:rPr>
+      </w:pPr>
+      <w:r>
+        <w:rPr>
+          <w:rFonts w:cs="Arial" w:ascii="Arial" w:hAnsi="Arial"/>
           <w:lang w:val="es-MX"/>
         </w:rPr>
       </w:r>
@@ -394,48 +390,6 @@
           <w:szCs w:val="36"/>
           <w:lang w:val="es-MX"/>
         </w:rPr>
-        <w:t>Introducción</w:t>
-      </w:r>
-    </w:p>
-    <w:p>
-      <w:pPr>
-        <w:pStyle w:val="Normal"/>
-        <w:jc w:val="both"/>
-        <w:rPr>
-          <w:rFonts w:ascii="Arial" w:hAnsi="Arial" w:cs="Arial"/>
-          <w:lang w:val="es-MX"/>
-        </w:rPr>
-      </w:pPr>
-      <w:r>
-        <w:rPr>
-          <w:rFonts w:cs="Arial" w:ascii="Arial" w:hAnsi="Arial"/>
-          <w:lang w:val="es-MX"/>
-        </w:rPr>
-      </w:r>
-    </w:p>
-    <w:p>
-      <w:pPr>
-        <w:pStyle w:val="Normal"/>
-        <w:jc w:val="both"/>
-        <w:rPr>
-          <w:b/>
-          <w:b/>
-          <w:bCs/>
-          <w:color w:val="auto"/>
-          <w:sz w:val="36"/>
-          <w:szCs w:val="36"/>
-        </w:rPr>
-      </w:pPr>
-      <w:r>
-        <w:rPr>
-          <w:rFonts w:cs="Arial" w:ascii="Arial" w:hAnsi="Arial"/>
-          <w:b/>
-          <w:bCs/>
-          <w:color w:val="auto"/>
-          <w:sz w:val="36"/>
-          <w:szCs w:val="36"/>
-          <w:lang w:val="es-MX"/>
-        </w:rPr>
         <w:t>Desarrollo</w:t>
       </w:r>
     </w:p>
@@ -625,7 +579,17 @@
         </w:rPr>
       </w:pPr>
       <w:r>
-        <w:rPr/>
+        <w:rPr>
+          <w:rFonts w:cs="Arial" w:ascii="Arial" w:hAnsi="Arial"/>
+          <w:b w:val="false"/>
+          <w:bCs w:val="false"/>
+          <w:i w:val="false"/>
+          <w:iCs w:val="false"/>
+          <w:color w:val="auto"/>
+          <w:sz w:val="24"/>
+          <w:szCs w:val="24"/>
+          <w:lang w:val="es-MX"/>
+        </w:rPr>
       </w:r>
     </w:p>
     <w:p>
@@ -1659,38 +1623,6 @@
           <w:b w:val="false"/>
           <w:b w:val="false"/>
           <w:bCs w:val="false"/>
-          <w:i w:val="false"/>
-          <w:i w:val="false"/>
-          <w:iCs w:val="false"/>
-          <w:color w:val="auto"/>
-          <w:sz w:val="24"/>
-          <w:szCs w:val="24"/>
-          <w:lang w:val="es-MX"/>
-        </w:rPr>
-      </w:pPr>
-      <w:r>
-        <w:rPr>
-          <w:rFonts w:cs="Arial" w:ascii="Arial" w:hAnsi="Arial"/>
-          <w:b w:val="false"/>
-          <w:bCs w:val="false"/>
-          <w:i w:val="false"/>
-          <w:iCs w:val="false"/>
-          <w:color w:val="auto"/>
-          <w:sz w:val="24"/>
-          <w:szCs w:val="24"/>
-          <w:lang w:val="es-MX"/>
-        </w:rPr>
-      </w:r>
-    </w:p>
-    <w:p>
-      <w:pPr>
-        <w:pStyle w:val="Normal"/>
-        <w:jc w:val="both"/>
-        <w:rPr>
-          <w:rFonts w:ascii="Arial" w:hAnsi="Arial" w:cs="Arial"/>
-          <w:b w:val="false"/>
-          <w:b w:val="false"/>
-          <w:bCs w:val="false"/>
           <w:color w:val="auto"/>
           <w:sz w:val="24"/>
           <w:szCs w:val="24"/>
@@ -2103,35 +2035,7 @@
           <w:szCs w:val="24"/>
           <w:lang w:val="es-MX"/>
         </w:rPr>
-        <w:t xml:space="preserve">Se detalla a continuación la consulta propuesta </w:t>
-      </w:r>
-      <w:r>
-        <w:rPr>
-          <w:rFonts w:cs="Arial" w:ascii="Arial" w:hAnsi="Arial"/>
-          <w:b w:val="false"/>
-          <w:bCs w:val="false"/>
-          <w:i w:val="false"/>
-          <w:iCs w:val="false"/>
-          <w:color w:val="auto"/>
-          <w:sz w:val="24"/>
-          <w:szCs w:val="24"/>
-          <w:lang w:val="es-MX"/>
-        </w:rPr>
-        <w:t>en su momento</w:t>
-      </w:r>
-      <w:r>
-        <w:rPr>
-          <w:rFonts w:cs="Arial" w:ascii="Arial" w:hAnsi="Arial"/>
-          <w:b w:val="false"/>
-          <w:bCs w:val="false"/>
-          <w:i w:val="false"/>
-          <w:iCs w:val="false"/>
-          <w:color w:val="auto"/>
-          <w:sz w:val="24"/>
-          <w:szCs w:val="24"/>
-          <w:lang w:val="es-MX"/>
-        </w:rPr>
-        <w:t>:</w:t>
+        <w:t>Se detalla a continuación la consulta propuesta en su momento:</w:t>
       </w:r>
     </w:p>
     <w:p>
@@ -2312,16 +2216,7 @@
       <w:pPr>
         <w:pStyle w:val="Normal"/>
         <w:jc w:val="both"/>
-        <w:rPr>
-          <w:rFonts w:ascii="DejaVu Sans Mono" w:hAnsi="DejaVu Sans Mono" w:cs="Arial"/>
-          <w:i w:val="false"/>
-          <w:i w:val="false"/>
-          <w:iCs w:val="false"/>
-          <w:color w:val="auto"/>
-          <w:sz w:val="20"/>
-          <w:szCs w:val="20"/>
-          <w:lang w:val="es-MX"/>
-        </w:rPr>
+        <w:rPr/>
       </w:pPr>
       <w:r>
         <w:rPr>
@@ -2363,33 +2258,6 @@
           <w:szCs w:val="20"/>
           <w:lang w:val="es-MX"/>
         </w:rPr>
-      </w:r>
-    </w:p>
-    <w:p>
-      <w:pPr>
-        <w:pStyle w:val="Normal"/>
-        <w:jc w:val="both"/>
-        <w:rPr>
-          <w:rFonts w:ascii="DejaVu Sans Mono" w:hAnsi="DejaVu Sans Mono" w:cs="Arial"/>
-          <w:i w:val="false"/>
-          <w:i w:val="false"/>
-          <w:iCs w:val="false"/>
-          <w:color w:val="auto"/>
-          <w:sz w:val="20"/>
-          <w:szCs w:val="20"/>
-          <w:lang w:val="es-MX"/>
-        </w:rPr>
-      </w:pPr>
-      <w:r>
-        <w:rPr>
-          <w:rFonts w:cs="Arial" w:ascii="DejaVu Sans Mono" w:hAnsi="DejaVu Sans Mono"/>
-          <w:i w:val="false"/>
-          <w:iCs w:val="false"/>
-          <w:color w:val="auto"/>
-          <w:sz w:val="20"/>
-          <w:szCs w:val="20"/>
-          <w:lang w:val="es-MX"/>
-        </w:rPr>
         <w:t>YIELD nodeCount, totalCost, loadMillis, evalMillis, writeMillis</w:t>
       </w:r>
     </w:p>
@@ -2862,138 +2730,328 @@
         </w:rPr>
       </w:pPr>
       <w:r>
+        <w:rPr>
+          <w:rFonts w:cs="Arial" w:ascii="Arial" w:hAnsi="Arial"/>
+          <w:b w:val="false"/>
+          <w:bCs w:val="false"/>
+          <w:color w:val="auto"/>
+          <w:sz w:val="24"/>
+          <w:szCs w:val="24"/>
+          <w:lang w:val="es-MX"/>
+        </w:rPr>
+      </w:r>
+    </w:p>
+    <w:p>
+      <w:pPr>
+        <w:pStyle w:val="Normal"/>
+        <w:jc w:val="both"/>
+        <w:rPr>
+          <w:b/>
+          <w:b/>
+          <w:bCs/>
+          <w:color w:val="auto"/>
+        </w:rPr>
+      </w:pPr>
+      <w:r>
+        <w:rPr>
+          <w:rFonts w:cs="Arial" w:ascii="Arial" w:hAnsi="Arial"/>
+          <w:b/>
+          <w:bCs/>
+          <w:color w:val="auto"/>
+          <w:sz w:val="24"/>
+          <w:szCs w:val="24"/>
+          <w:lang w:val="es-MX"/>
+        </w:rPr>
+        <w:t xml:space="preserve">9. </w:t>
+      </w:r>
+      <w:r>
+        <w:rPr>
+          <w:rFonts w:cs="Arial" w:ascii="Arial" w:hAnsi="Arial"/>
+          <w:b/>
+          <w:bCs/>
+          <w:color w:val="auto"/>
+          <w:sz w:val="24"/>
+          <w:szCs w:val="24"/>
+          <w:lang w:val="es-MX"/>
+        </w:rPr>
+        <w:t>Regeneración del set de datos</w:t>
+      </w:r>
+    </w:p>
+    <w:p>
+      <w:pPr>
+        <w:pStyle w:val="Normal"/>
+        <w:jc w:val="both"/>
+        <w:rPr>
+          <w:color w:val="auto"/>
+        </w:rPr>
+      </w:pPr>
+      <w:r>
+        <w:rPr>
+          <w:rFonts w:cs="Arial" w:ascii="Arial" w:hAnsi="Arial"/>
+          <w:b w:val="false"/>
+          <w:bCs w:val="false"/>
+          <w:color w:val="auto"/>
+          <w:sz w:val="24"/>
+          <w:szCs w:val="24"/>
+          <w:lang w:val="es-MX"/>
+        </w:rPr>
+        <w:t>En base a lo charlado en clase, v</w:t>
+      </w:r>
+      <w:r>
+        <w:rPr>
+          <w:rFonts w:cs="Arial" w:ascii="Arial" w:hAnsi="Arial"/>
+          <w:b w:val="false"/>
+          <w:bCs w:val="false"/>
+          <w:color w:val="auto"/>
+          <w:sz w:val="24"/>
+          <w:szCs w:val="24"/>
+          <w:lang w:val="es-MX"/>
+        </w:rPr>
+        <w:t xml:space="preserve">olvimos a generar el </w:t>
+      </w:r>
+      <w:r>
+        <w:rPr>
+          <w:rFonts w:cs="Arial" w:ascii="Arial" w:hAnsi="Arial"/>
+          <w:b w:val="false"/>
+          <w:bCs w:val="false"/>
+          <w:color w:val="auto"/>
+          <w:sz w:val="24"/>
+          <w:szCs w:val="24"/>
+          <w:lang w:val="es-MX"/>
+        </w:rPr>
+        <w:t xml:space="preserve">set de datos, </w:t>
+      </w:r>
+      <w:r>
+        <w:rPr>
+          <w:rFonts w:cs="Arial" w:ascii="Arial" w:hAnsi="Arial"/>
+          <w:b w:val="false"/>
+          <w:bCs w:val="false"/>
+          <w:color w:val="auto"/>
+          <w:sz w:val="24"/>
+          <w:szCs w:val="24"/>
+          <w:lang w:val="es-MX"/>
+        </w:rPr>
+        <w:t>reduciendo la cantidad de vuelos (había muchos similares entre un mismo origen y destino pero con una diferencia mínima de horarios) e instanciándolos durante 10 días a partir de la fecha actual de ejecución del script.</w:t>
+      </w:r>
+    </w:p>
+    <w:p>
+      <w:pPr>
+        <w:pStyle w:val="Normal"/>
+        <w:jc w:val="both"/>
+        <w:rPr>
+          <w:rFonts w:ascii="Arial" w:hAnsi="Arial" w:cs="Arial"/>
+          <w:b w:val="false"/>
+          <w:b w:val="false"/>
+          <w:bCs w:val="false"/>
+          <w:color w:val="auto"/>
+          <w:sz w:val="24"/>
+          <w:szCs w:val="24"/>
+          <w:lang w:val="es-MX"/>
+        </w:rPr>
+      </w:pPr>
+      <w:r>
+        <w:rPr>
+          <w:rFonts w:cs="Arial" w:ascii="Arial" w:hAnsi="Arial"/>
+          <w:b w:val="false"/>
+          <w:bCs w:val="false"/>
+          <w:color w:val="auto"/>
+          <w:sz w:val="24"/>
+          <w:szCs w:val="24"/>
+          <w:lang w:val="es-MX"/>
+        </w:rPr>
+      </w:r>
+    </w:p>
+    <w:p>
+      <w:pPr>
+        <w:pStyle w:val="Normal"/>
+        <w:jc w:val="both"/>
+        <w:rPr>
+          <w:b/>
+          <w:b/>
+          <w:bCs/>
+          <w:color w:val="auto"/>
+        </w:rPr>
+      </w:pPr>
+      <w:r>
+        <w:rPr>
+          <w:rFonts w:cs="Arial" w:ascii="Arial" w:hAnsi="Arial"/>
+          <w:b/>
+          <w:bCs/>
+          <w:color w:val="auto"/>
+          <w:sz w:val="24"/>
+          <w:szCs w:val="24"/>
+          <w:lang w:val="es-MX"/>
+        </w:rPr>
+        <w:t xml:space="preserve">10. </w:t>
+      </w:r>
+      <w:r>
+        <w:rPr>
+          <w:rFonts w:cs="Arial" w:ascii="Arial" w:hAnsi="Arial"/>
+          <w:b/>
+          <w:bCs/>
+          <w:color w:val="auto"/>
+          <w:sz w:val="24"/>
+          <w:szCs w:val="24"/>
+          <w:lang w:val="es-MX"/>
+        </w:rPr>
+        <w:t>Carga del set de datos en el Neo4j y creación de la base de datos</w:t>
+      </w:r>
+    </w:p>
+    <w:p>
+      <w:pPr>
+        <w:pStyle w:val="Normal"/>
+        <w:jc w:val="both"/>
+        <w:rPr>
+          <w:color w:val="auto"/>
+        </w:rPr>
+      </w:pPr>
+      <w:r>
+        <w:rPr>
+          <w:rFonts w:cs="Arial" w:ascii="Arial" w:hAnsi="Arial"/>
+          <w:b w:val="false"/>
+          <w:bCs w:val="false"/>
+          <w:color w:val="auto"/>
+          <w:sz w:val="24"/>
+          <w:szCs w:val="24"/>
+          <w:lang w:val="es-MX"/>
+        </w:rPr>
+        <w:t>Para este punto, utilizamos el comando LOAD CSV en conjunto con el MERGE, para lograr importar los datos y crear la base de datos a partir de ellos en una misma instrucción.</w:t>
+      </w:r>
+    </w:p>
+    <w:p>
+      <w:pPr>
+        <w:pStyle w:val="Normal"/>
+        <w:jc w:val="both"/>
+        <w:rPr>
+          <w:color w:val="auto"/>
+        </w:rPr>
+      </w:pPr>
+      <w:r>
+        <w:rPr>
+          <w:rFonts w:cs="Arial" w:ascii="Arial" w:hAnsi="Arial"/>
+          <w:b w:val="false"/>
+          <w:bCs w:val="false"/>
+          <w:color w:val="auto"/>
+          <w:sz w:val="24"/>
+          <w:szCs w:val="24"/>
+          <w:lang w:val="es-MX"/>
+        </w:rPr>
+        <w:t>La carga del archivo tardó aproximadamente 7 minutos y medio.</w:t>
+      </w:r>
+    </w:p>
+    <w:p>
+      <w:pPr>
+        <w:pStyle w:val="Normal"/>
+        <w:jc w:val="both"/>
+        <w:rPr>
+          <w:rFonts w:ascii="Arial" w:hAnsi="Arial" w:cs="Arial"/>
+          <w:b w:val="false"/>
+          <w:b w:val="false"/>
+          <w:bCs w:val="false"/>
+          <w:sz w:val="24"/>
+          <w:szCs w:val="24"/>
+          <w:lang w:val="es-MX"/>
+        </w:rPr>
+      </w:pPr>
+      <w:r>
+        <w:rPr>
+          <w:color w:val="auto"/>
+        </w:rPr>
+      </w:r>
+    </w:p>
+    <w:p>
+      <w:pPr>
+        <w:pStyle w:val="Normal"/>
+        <w:jc w:val="both"/>
+        <w:rPr>
+          <w:b/>
+          <w:b/>
+          <w:bCs/>
+          <w:color w:val="auto"/>
+        </w:rPr>
+      </w:pPr>
+      <w:r>
+        <w:rPr>
+          <w:rFonts w:cs="Arial" w:ascii="Arial" w:hAnsi="Arial"/>
+          <w:b/>
+          <w:bCs/>
+          <w:color w:val="auto"/>
+          <w:sz w:val="24"/>
+          <w:szCs w:val="24"/>
+          <w:lang w:val="es-MX"/>
+        </w:rPr>
+        <w:t>1</w:t>
+      </w:r>
+      <w:r>
+        <w:rPr>
+          <w:rFonts w:cs="Arial" w:ascii="Arial" w:hAnsi="Arial"/>
+          <w:b/>
+          <w:bCs/>
+          <w:color w:val="auto"/>
+          <w:sz w:val="24"/>
+          <w:szCs w:val="24"/>
+          <w:lang w:val="es-MX"/>
+        </w:rPr>
+        <w:t>1. Ejecución de los consultas con los datos reales</w:t>
+      </w:r>
+    </w:p>
+    <w:p>
+      <w:pPr>
+        <w:pStyle w:val="Normal"/>
+        <w:jc w:val="both"/>
+        <w:rPr>
+          <w:rFonts w:ascii="Arial" w:hAnsi="Arial" w:cs="Arial"/>
+          <w:color w:val="auto"/>
+          <w:sz w:val="24"/>
+          <w:szCs w:val="24"/>
+          <w:lang w:val="es-MX"/>
+        </w:rPr>
+      </w:pPr>
+      <w:r>
+        <w:rPr>
+          <w:rFonts w:cs="Arial" w:ascii="Arial" w:hAnsi="Arial"/>
+          <w:color w:val="auto"/>
+          <w:sz w:val="24"/>
+          <w:szCs w:val="24"/>
+          <w:lang w:val="es-MX"/>
+        </w:rPr>
+        <w:t xml:space="preserve">Finalmente, ejecutamos las consultas en el lenguaje Cypher. Los resultados obtenidos se detallarán en la sección </w:t>
+      </w:r>
+      <w:r>
+        <w:rPr>
+          <w:rFonts w:cs="Arial" w:ascii="Arial" w:hAnsi="Arial"/>
+          <w:i/>
+          <w:iCs/>
+          <w:color w:val="auto"/>
+          <w:sz w:val="24"/>
+          <w:szCs w:val="24"/>
+          <w:lang w:val="es-MX"/>
+        </w:rPr>
+        <w:t>Consultas</w:t>
+      </w:r>
+      <w:r>
+        <w:rPr>
+          <w:rFonts w:cs="Arial" w:ascii="Arial" w:hAnsi="Arial"/>
+          <w:i w:val="false"/>
+          <w:iCs w:val="false"/>
+          <w:color w:val="auto"/>
+          <w:sz w:val="24"/>
+          <w:szCs w:val="24"/>
+          <w:lang w:val="es-MX"/>
+        </w:rPr>
+        <w:t>.</w:t>
+      </w:r>
+    </w:p>
+    <w:p>
+      <w:pPr>
+        <w:pStyle w:val="Normal"/>
+        <w:spacing w:before="0" w:after="160"/>
+        <w:jc w:val="both"/>
         <w:rPr/>
-      </w:r>
-    </w:p>
-    <w:p>
-      <w:pPr>
-        <w:pStyle w:val="Normal"/>
-        <w:jc w:val="both"/>
-        <w:rPr/>
-      </w:pPr>
-      <w:r>
-        <w:rPr>
-          <w:rFonts w:cs="Arial" w:ascii="Arial" w:hAnsi="Arial"/>
-          <w:b w:val="false"/>
-          <w:bCs w:val="false"/>
-          <w:color w:val="CE181E"/>
-          <w:sz w:val="24"/>
-          <w:szCs w:val="24"/>
-          <w:lang w:val="es-MX"/>
-        </w:rPr>
-        <w:t>9.</w:t>
-      </w:r>
-      <w:r>
-        <w:rPr>
-          <w:rFonts w:cs="Arial" w:ascii="Arial" w:hAnsi="Arial"/>
-          <w:b w:val="false"/>
-          <w:bCs w:val="false"/>
-          <w:color w:val="CE181E"/>
-          <w:sz w:val="24"/>
-          <w:szCs w:val="24"/>
-          <w:lang w:val="es-MX"/>
-        </w:rPr>
-        <w:t xml:space="preserve"> </w:t>
-      </w:r>
-      <w:r>
-        <w:rPr>
-          <w:rFonts w:cs="Arial" w:ascii="Arial" w:hAnsi="Arial"/>
-          <w:b w:val="false"/>
-          <w:bCs w:val="false"/>
-          <w:color w:val="FF0000"/>
-          <w:sz w:val="24"/>
-          <w:szCs w:val="24"/>
-          <w:lang w:val="es-MX"/>
-        </w:rPr>
-        <w:t>Volvimos a generar el dataset pero reduciendo la cantidad de vuelos (había muchos similares entre un mismo origen y destino pero con una diferencia mínima de horarios) e instanciándolos durante 10 días a partir de la fecha actual de ejecución del script</w:t>
-      </w:r>
-    </w:p>
-    <w:p>
-      <w:pPr>
-        <w:pStyle w:val="Normal"/>
-        <w:jc w:val="both"/>
-        <w:rPr>
-          <w:rFonts w:ascii="Arial" w:hAnsi="Arial" w:cs="Arial"/>
-          <w:b w:val="false"/>
-          <w:b w:val="false"/>
-          <w:bCs w:val="false"/>
-          <w:color w:val="FF0000"/>
-          <w:sz w:val="24"/>
-          <w:szCs w:val="24"/>
-          <w:lang w:val="es-MX"/>
-        </w:rPr>
-      </w:pPr>
-      <w:r>
-        <w:rPr/>
-      </w:r>
-    </w:p>
-    <w:p>
-      <w:pPr>
-        <w:pStyle w:val="Normal"/>
-        <w:jc w:val="both"/>
-        <w:rPr/>
-      </w:pPr>
-      <w:r>
-        <w:rPr>
-          <w:rFonts w:cs="Arial" w:ascii="Arial" w:hAnsi="Arial"/>
-          <w:b w:val="false"/>
-          <w:bCs w:val="false"/>
-          <w:color w:val="FF0000"/>
-          <w:sz w:val="24"/>
-          <w:szCs w:val="24"/>
-          <w:lang w:val="es-MX"/>
-        </w:rPr>
-        <w:t>1</w:t>
-      </w:r>
-      <w:r>
-        <w:rPr>
-          <w:rFonts w:cs="Arial" w:ascii="Arial" w:hAnsi="Arial"/>
-          <w:b w:val="false"/>
-          <w:bCs w:val="false"/>
-          <w:color w:val="FF0000"/>
-          <w:sz w:val="24"/>
-          <w:szCs w:val="24"/>
-          <w:lang w:val="es-MX"/>
-        </w:rPr>
-        <w:t>0</w:t>
-      </w:r>
-      <w:r>
-        <w:rPr>
-          <w:rFonts w:cs="Arial" w:ascii="Arial" w:hAnsi="Arial"/>
-          <w:b w:val="false"/>
-          <w:bCs w:val="false"/>
-          <w:color w:val="FF0000"/>
-          <w:sz w:val="24"/>
-          <w:szCs w:val="24"/>
-          <w:lang w:val="es-MX"/>
-        </w:rPr>
-        <w:t>. Cargamos el CSV definitivo al Neo4j y ejecutamos las queries nuevamente</w:t>
-      </w:r>
-    </w:p>
-    <w:p>
-      <w:pPr>
-        <w:pStyle w:val="Normal"/>
-        <w:jc w:val="both"/>
-        <w:rPr>
-          <w:rFonts w:ascii="Arial" w:hAnsi="Arial" w:cs="Arial"/>
-          <w:lang w:val="es-MX"/>
-        </w:rPr>
-      </w:pPr>
-      <w:r>
-        <w:rPr>
-          <w:rFonts w:cs="Arial" w:ascii="Arial" w:hAnsi="Arial"/>
-          <w:lang w:val="es-MX"/>
-        </w:rPr>
-      </w:r>
-    </w:p>
-    <w:p>
-      <w:pPr>
-        <w:pStyle w:val="Normal"/>
-        <w:spacing w:before="0" w:after="160"/>
-        <w:jc w:val="both"/>
-        <w:rPr>
-          <w:rFonts w:ascii="Arial" w:hAnsi="Arial" w:cs="Arial"/>
-          <w:b/>
+      </w:pPr>
+      <w:r>
+        <w:rPr>
+          <w:rFonts w:cs="Arial" w:ascii="Arial" w:hAnsi="Arial"/>
           <w:b/>
           <w:bCs/>
           <w:color w:val="auto"/>
@@ -3001,68 +3059,6 @@
           <w:szCs w:val="36"/>
           <w:lang w:val="es-MX"/>
         </w:rPr>
-      </w:pPr>
-      <w:r>
-        <w:rPr/>
-      </w:r>
-    </w:p>
-    <w:p>
-      <w:pPr>
-        <w:pStyle w:val="Normal"/>
-        <w:spacing w:before="0" w:after="160"/>
-        <w:jc w:val="both"/>
-        <w:rPr>
-          <w:rFonts w:ascii="Arial" w:hAnsi="Arial" w:cs="Arial"/>
-          <w:b/>
-          <w:b/>
-          <w:bCs/>
-          <w:color w:val="auto"/>
-          <w:sz w:val="36"/>
-          <w:szCs w:val="36"/>
-          <w:lang w:val="es-MX"/>
-        </w:rPr>
-      </w:pPr>
-      <w:r>
-        <w:rPr/>
-      </w:r>
-    </w:p>
-    <w:p>
-      <w:pPr>
-        <w:pStyle w:val="Normal"/>
-        <w:spacing w:before="0" w:after="160"/>
-        <w:jc w:val="both"/>
-        <w:rPr>
-          <w:rFonts w:ascii="Arial" w:hAnsi="Arial" w:cs="Arial"/>
-          <w:b/>
-          <w:b/>
-          <w:bCs/>
-          <w:color w:val="auto"/>
-          <w:sz w:val="36"/>
-          <w:szCs w:val="36"/>
-          <w:lang w:val="es-MX"/>
-        </w:rPr>
-      </w:pPr>
-      <w:r>
-        <w:rPr/>
-      </w:r>
-    </w:p>
-    <w:p>
-      <w:pPr>
-        <w:pStyle w:val="Normal"/>
-        <w:spacing w:before="0" w:after="160"/>
-        <w:jc w:val="both"/>
-        <w:rPr/>
-      </w:pPr>
-      <w:r>
-        <w:rPr>
-          <w:rFonts w:cs="Arial" w:ascii="Arial" w:hAnsi="Arial"/>
-          <w:b/>
-          <w:bCs/>
-          <w:color w:val="auto"/>
-          <w:sz w:val="36"/>
-          <w:szCs w:val="36"/>
-          <w:lang w:val="es-MX"/>
-        </w:rPr>
         <w:t>Comandos utilizados</w:t>
       </w:r>
     </w:p>
@@ -3133,7 +3129,11 @@
         </w:rPr>
       </w:pPr>
       <w:r>
-        <w:rPr/>
+        <w:rPr>
+          <w:rFonts w:ascii="DejaVu Sans Mono" w:hAnsi="DejaVu Sans Mono"/>
+          <w:sz w:val="20"/>
+          <w:szCs w:val="20"/>
+        </w:rPr>
       </w:r>
     </w:p>
     <w:p>
@@ -3184,7 +3184,11 @@
         </w:rPr>
       </w:pPr>
       <w:r>
-        <w:rPr/>
+        <w:rPr>
+          <w:rFonts w:ascii="DejaVu Sans Mono" w:hAnsi="DejaVu Sans Mono"/>
+          <w:sz w:val="20"/>
+          <w:szCs w:val="20"/>
+        </w:rPr>
       </w:r>
     </w:p>
     <w:p>
@@ -3203,16 +3207,7 @@
           <w:szCs w:val="24"/>
           <w:u w:val="single"/>
         </w:rPr>
-        <w:t>I</w:t>
-      </w:r>
-      <w:r>
-        <w:rPr>
-          <w:rFonts w:ascii="Arial" w:hAnsi="Arial"/>
-          <w:sz w:val="24"/>
-          <w:szCs w:val="24"/>
-          <w:u w:val="single"/>
-        </w:rPr>
-        <w:t>mportar archivos muy grandes</w:t>
+        <w:t>Importar archivos muy grandes</w:t>
       </w:r>
     </w:p>
     <w:p>
@@ -3244,7 +3239,11 @@
         </w:rPr>
       </w:pPr>
       <w:r>
-        <w:rPr/>
+        <w:rPr>
+          <w:rFonts w:ascii="DejaVu Sans Mono" w:hAnsi="DejaVu Sans Mono"/>
+          <w:sz w:val="20"/>
+          <w:szCs w:val="20"/>
+        </w:rPr>
       </w:r>
     </w:p>
     <w:p>
@@ -3556,17 +3555,6 @@
         </w:rPr>
       </w:pPr>
       <w:r>
-        <w:rPr/>
-      </w:r>
-    </w:p>
-    <w:p>
-      <w:pPr>
-        <w:pStyle w:val="Normal"/>
-        <w:spacing w:before="0" w:after="160"/>
-        <w:jc w:val="both"/>
-        <w:rPr/>
-      </w:pPr>
-      <w:r>
         <w:rPr>
           <w:rFonts w:cs="Arial" w:ascii="Arial" w:hAnsi="Arial"/>
           <w:b/>
@@ -3576,29 +3564,6 @@
           <w:szCs w:val="36"/>
           <w:lang w:val="es-MX"/>
         </w:rPr>
-        <w:t>Consultas</w:t>
-      </w:r>
-    </w:p>
-    <w:p>
-      <w:pPr>
-        <w:pStyle w:val="Normal"/>
-        <w:spacing w:before="0" w:after="160"/>
-        <w:jc w:val="both"/>
-        <w:rPr>
-          <w:color w:val="CE181E"/>
-        </w:rPr>
-      </w:pPr>
-      <w:r>
-        <w:rPr>
-          <w:rFonts w:cs="Arial" w:ascii="Arial" w:hAnsi="Arial"/>
-          <w:b w:val="false"/>
-          <w:bCs w:val="false"/>
-          <w:color w:val="CE181E"/>
-          <w:sz w:val="24"/>
-          <w:szCs w:val="24"/>
-          <w:lang w:val="es-MX"/>
-        </w:rPr>
-        <w:t>ACLARACIÓN: las consultas fueron proporcionadas con determinados valores para las variables que no pudimos respetar (ej: Zanzibar no está en nuestro dataset, ningún vuelo sale menos de 4000 pesos, Gibraltar no está en nuestro dataset) → Por eso, modificamos los valores, aunque son totalmente paramétricos.</w:t>
       </w:r>
     </w:p>
     <w:p>
@@ -3620,6 +3585,9 @@
       <w:r>
         <w:rPr/>
       </w:r>
+      <w:r>
+        <w:br w:type="page"/>
+      </w:r>
     </w:p>
     <w:p>
       <w:pPr>
@@ -3638,7 +3606,1837 @@
           <w:szCs w:val="36"/>
           <w:lang w:val="es-MX"/>
         </w:rPr>
-        <w:t>Conclusión</w:t>
+        <w:t>Consultas</w:t>
+      </w:r>
+    </w:p>
+    <w:p>
+      <w:pPr>
+        <w:pStyle w:val="Normal"/>
+        <w:spacing w:before="0" w:after="160"/>
+        <w:jc w:val="both"/>
+        <w:rPr>
+          <w:i/>
+          <w:i/>
+          <w:iCs/>
+          <w:color w:val="auto"/>
+        </w:rPr>
+      </w:pPr>
+      <w:r>
+        <w:rPr>
+          <w:rFonts w:cs="Arial" w:ascii="Arial" w:hAnsi="Arial"/>
+          <w:b w:val="false"/>
+          <w:bCs w:val="false"/>
+          <w:i/>
+          <w:iCs/>
+          <w:color w:val="auto"/>
+          <w:sz w:val="24"/>
+          <w:szCs w:val="24"/>
+          <w:lang w:val="es-MX"/>
+        </w:rPr>
+        <w:t xml:space="preserve">ACLARACIÓN: las consultas </w:t>
+      </w:r>
+      <w:r>
+        <w:rPr>
+          <w:rFonts w:cs="Arial" w:ascii="Arial" w:hAnsi="Arial"/>
+          <w:b w:val="false"/>
+          <w:bCs w:val="false"/>
+          <w:i/>
+          <w:iCs/>
+          <w:color w:val="auto"/>
+          <w:sz w:val="24"/>
+          <w:szCs w:val="24"/>
+          <w:lang w:val="es-MX"/>
+        </w:rPr>
+        <w:t xml:space="preserve">que propuso la cátedra </w:t>
+      </w:r>
+      <w:r>
+        <w:rPr>
+          <w:rFonts w:cs="Arial" w:ascii="Arial" w:hAnsi="Arial"/>
+          <w:b w:val="false"/>
+          <w:bCs w:val="false"/>
+          <w:i/>
+          <w:iCs/>
+          <w:color w:val="auto"/>
+          <w:sz w:val="24"/>
+          <w:szCs w:val="24"/>
+          <w:lang w:val="es-MX"/>
+        </w:rPr>
+        <w:t xml:space="preserve">fueron proporcionadas con </w:t>
+      </w:r>
+      <w:r>
+        <w:rPr>
+          <w:rFonts w:cs="Arial" w:ascii="Arial" w:hAnsi="Arial"/>
+          <w:b w:val="false"/>
+          <w:bCs w:val="false"/>
+          <w:i/>
+          <w:iCs/>
+          <w:color w:val="auto"/>
+          <w:sz w:val="24"/>
+          <w:szCs w:val="24"/>
+          <w:lang w:val="es-MX"/>
+        </w:rPr>
+        <w:t xml:space="preserve">variables cuyos </w:t>
+      </w:r>
+      <w:r>
+        <w:rPr>
+          <w:rFonts w:cs="Arial" w:ascii="Arial" w:hAnsi="Arial"/>
+          <w:b w:val="false"/>
+          <w:bCs w:val="false"/>
+          <w:i/>
+          <w:iCs/>
+          <w:color w:val="auto"/>
+          <w:sz w:val="24"/>
+          <w:szCs w:val="24"/>
+          <w:lang w:val="es-MX"/>
+        </w:rPr>
+        <w:t xml:space="preserve">valores, </w:t>
+      </w:r>
+      <w:r>
+        <w:rPr>
+          <w:rFonts w:cs="Arial" w:ascii="Arial" w:hAnsi="Arial"/>
+          <w:b w:val="false"/>
+          <w:bCs w:val="false"/>
+          <w:i/>
+          <w:iCs/>
+          <w:color w:val="auto"/>
+          <w:sz w:val="24"/>
+          <w:szCs w:val="24"/>
+          <w:lang w:val="es-MX"/>
+        </w:rPr>
+        <w:t xml:space="preserve">en algunos casos, </w:t>
+      </w:r>
+      <w:r>
+        <w:rPr>
+          <w:rFonts w:cs="Arial" w:ascii="Arial" w:hAnsi="Arial"/>
+          <w:b w:val="false"/>
+          <w:bCs w:val="false"/>
+          <w:i/>
+          <w:iCs/>
+          <w:color w:val="auto"/>
+          <w:sz w:val="24"/>
+          <w:szCs w:val="24"/>
+          <w:lang w:val="es-MX"/>
+        </w:rPr>
+        <w:t xml:space="preserve">no pudimos respetar. </w:t>
+      </w:r>
+      <w:r>
+        <w:rPr>
+          <w:rFonts w:cs="Arial" w:ascii="Arial" w:hAnsi="Arial"/>
+          <w:b w:val="false"/>
+          <w:bCs w:val="false"/>
+          <w:i/>
+          <w:iCs/>
+          <w:color w:val="auto"/>
+          <w:sz w:val="24"/>
+          <w:szCs w:val="24"/>
+          <w:lang w:val="es-MX"/>
+        </w:rPr>
+        <w:t>En particular, se dieron los siguientes casos:</w:t>
+      </w:r>
+    </w:p>
+    <w:p>
+      <w:pPr>
+        <w:pStyle w:val="Normal"/>
+        <w:numPr>
+          <w:ilvl w:val="0"/>
+          <w:numId w:val="3"/>
+        </w:numPr>
+        <w:spacing w:before="0" w:after="160"/>
+        <w:jc w:val="both"/>
+        <w:rPr>
+          <w:i/>
+          <w:i/>
+          <w:iCs/>
+        </w:rPr>
+      </w:pPr>
+      <w:r>
+        <w:rPr>
+          <w:rFonts w:cs="Arial" w:ascii="Arial" w:hAnsi="Arial"/>
+          <w:b w:val="false"/>
+          <w:bCs w:val="false"/>
+          <w:i/>
+          <w:iCs/>
+          <w:color w:val="auto"/>
+          <w:sz w:val="24"/>
+          <w:szCs w:val="24"/>
+          <w:lang w:val="es-MX"/>
+        </w:rPr>
+        <w:t>Ninguna de las ciudades mencionadas (Indiana, Zanzibar y Gibraltar) están presentes en nuestro set de datos final.</w:t>
+      </w:r>
+    </w:p>
+    <w:p>
+      <w:pPr>
+        <w:pStyle w:val="Normal"/>
+        <w:numPr>
+          <w:ilvl w:val="0"/>
+          <w:numId w:val="3"/>
+        </w:numPr>
+        <w:spacing w:before="0" w:after="160"/>
+        <w:jc w:val="both"/>
+        <w:rPr>
+          <w:i/>
+          <w:i/>
+          <w:iCs/>
+        </w:rPr>
+      </w:pPr>
+      <w:r>
+        <w:rPr>
+          <w:rFonts w:cs="Arial" w:ascii="Arial" w:hAnsi="Arial"/>
+          <w:b w:val="false"/>
+          <w:bCs w:val="false"/>
+          <w:i/>
+          <w:iCs/>
+          <w:color w:val="auto"/>
+          <w:sz w:val="24"/>
+          <w:szCs w:val="24"/>
+          <w:lang w:val="es-MX"/>
+        </w:rPr>
+        <w:t>N</w:t>
+      </w:r>
+      <w:r>
+        <w:rPr>
+          <w:rFonts w:cs="Arial" w:ascii="Arial" w:hAnsi="Arial"/>
+          <w:b w:val="false"/>
+          <w:bCs w:val="false"/>
+          <w:i/>
+          <w:iCs/>
+          <w:color w:val="auto"/>
+          <w:sz w:val="24"/>
+          <w:szCs w:val="24"/>
+          <w:lang w:val="es-MX"/>
+        </w:rPr>
+        <w:t>ingún vuelo tiene un precio menor a $4000. De hecho, nuestros precios están en USD.</w:t>
+      </w:r>
+    </w:p>
+    <w:p>
+      <w:pPr>
+        <w:pStyle w:val="Normal"/>
+        <w:spacing w:before="0" w:after="160"/>
+        <w:jc w:val="both"/>
+        <w:rPr>
+          <w:i/>
+          <w:i/>
+          <w:iCs/>
+        </w:rPr>
+      </w:pPr>
+      <w:r>
+        <w:rPr>
+          <w:rFonts w:cs="Arial" w:ascii="Arial" w:hAnsi="Arial"/>
+          <w:b w:val="false"/>
+          <w:bCs w:val="false"/>
+          <w:i/>
+          <w:iCs/>
+          <w:color w:val="auto"/>
+          <w:sz w:val="24"/>
+          <w:szCs w:val="24"/>
+          <w:lang w:val="es-MX"/>
+        </w:rPr>
+        <w:t>Por ello, decidimos realizar las consultas con otros valores que, igualmente, son parametrizables por el usuario.</w:t>
+      </w:r>
+    </w:p>
+    <w:p>
+      <w:pPr>
+        <w:pStyle w:val="Normal"/>
+        <w:spacing w:before="0" w:after="160"/>
+        <w:jc w:val="both"/>
+        <w:rPr>
+          <w:i/>
+          <w:i/>
+          <w:iCs/>
+        </w:rPr>
+      </w:pPr>
+      <w:r>
+        <w:rPr>
+          <w:rFonts w:cs="Arial" w:ascii="Arial" w:hAnsi="Arial"/>
+          <w:b w:val="false"/>
+          <w:bCs w:val="false"/>
+          <w:i/>
+          <w:iCs/>
+          <w:color w:val="auto"/>
+          <w:sz w:val="24"/>
+          <w:szCs w:val="24"/>
+          <w:lang w:val="es-MX"/>
+        </w:rPr>
+        <w:t>A su vez, limitamos la cantidad de vuelos a un valor razonable, ya que de lo contrario obteníamos error de memoria.</w:t>
+      </w:r>
+    </w:p>
+    <w:p>
+      <w:pPr>
+        <w:pStyle w:val="Normal"/>
+        <w:spacing w:before="0" w:after="160"/>
+        <w:jc w:val="both"/>
+        <w:rPr>
+          <w:i/>
+          <w:i/>
+          <w:iCs/>
+        </w:rPr>
+      </w:pPr>
+      <w:r>
+        <w:rPr>
+          <w:rFonts w:cs="Arial" w:ascii="Arial" w:hAnsi="Arial"/>
+          <w:b w:val="false"/>
+          <w:bCs w:val="false"/>
+          <w:i/>
+          <w:iCs/>
+          <w:color w:val="auto"/>
+          <w:sz w:val="24"/>
+          <w:szCs w:val="24"/>
+          <w:lang w:val="es-MX"/>
+        </w:rPr>
+        <w:t xml:space="preserve">Para ello, la instrucción </w:t>
+      </w:r>
+      <w:r>
+        <w:rPr>
+          <w:rFonts w:cs="Arial" w:ascii="DejaVu Sans Mono" w:hAnsi="DejaVu Sans Mono"/>
+          <w:b w:val="false"/>
+          <w:bCs w:val="false"/>
+          <w:i w:val="false"/>
+          <w:iCs w:val="false"/>
+          <w:color w:val="auto"/>
+          <w:sz w:val="20"/>
+          <w:szCs w:val="20"/>
+          <w:lang w:val="es-MX"/>
+        </w:rPr>
+        <w:t>[vuelos:VUELO*]</w:t>
+      </w:r>
+      <w:r>
+        <w:rPr>
+          <w:rFonts w:cs="Arial" w:ascii="Arial" w:hAnsi="Arial"/>
+          <w:b w:val="false"/>
+          <w:bCs w:val="false"/>
+          <w:i/>
+          <w:iCs/>
+          <w:color w:val="auto"/>
+          <w:sz w:val="24"/>
+          <w:szCs w:val="24"/>
+          <w:lang w:val="es-MX"/>
+        </w:rPr>
+        <w:t xml:space="preserve"> se reemplazó por </w:t>
+      </w:r>
+      <w:r>
+        <w:rPr>
+          <w:rFonts w:cs="Arial" w:ascii="DejaVu Sans Mono" w:hAnsi="DejaVu Sans Mono"/>
+          <w:b w:val="false"/>
+          <w:bCs w:val="false"/>
+          <w:i w:val="false"/>
+          <w:iCs w:val="false"/>
+          <w:color w:val="auto"/>
+          <w:sz w:val="20"/>
+          <w:szCs w:val="20"/>
+          <w:lang w:val="es-MX"/>
+        </w:rPr>
+        <w:t>[vuelos:VUELO*1..N]</w:t>
+      </w:r>
+      <w:r>
+        <w:rPr>
+          <w:rFonts w:cs="Arial" w:ascii="Arial" w:hAnsi="Arial"/>
+          <w:b w:val="false"/>
+          <w:bCs w:val="false"/>
+          <w:i/>
+          <w:iCs/>
+          <w:color w:val="auto"/>
+          <w:sz w:val="24"/>
+          <w:szCs w:val="24"/>
+          <w:lang w:val="es-MX"/>
+        </w:rPr>
+        <w:t>, siendo N la cantidad límite de vuelos en el camino.</w:t>
+      </w:r>
+    </w:p>
+    <w:p>
+      <w:pPr>
+        <w:pStyle w:val="Normal"/>
+        <w:spacing w:before="0" w:after="160"/>
+        <w:jc w:val="both"/>
+        <w:rPr>
+          <w:rFonts w:ascii="Arial" w:hAnsi="Arial" w:cs="Arial"/>
+          <w:b w:val="false"/>
+          <w:b w:val="false"/>
+          <w:bCs w:val="false"/>
+          <w:color w:val="auto"/>
+          <w:sz w:val="24"/>
+          <w:szCs w:val="24"/>
+          <w:lang w:val="es-MX"/>
+        </w:rPr>
+      </w:pPr>
+      <w:r>
+        <w:rPr/>
+      </w:r>
+    </w:p>
+    <w:p>
+      <w:pPr>
+        <w:pStyle w:val="Normal"/>
+        <w:spacing w:before="0" w:after="160"/>
+        <w:jc w:val="both"/>
+        <w:rPr>
+          <w:rFonts w:ascii="arial" w:hAnsi="arial"/>
+          <w:b/>
+          <w:b/>
+          <w:bCs/>
+          <w:sz w:val="24"/>
+          <w:szCs w:val="24"/>
+        </w:rPr>
+      </w:pPr>
+      <w:r>
+        <w:rPr>
+          <w:rFonts w:ascii="arial" w:hAnsi="arial"/>
+          <w:b/>
+          <w:bCs/>
+          <w:sz w:val="24"/>
+          <w:szCs w:val="24"/>
+        </w:rPr>
+        <w:t>Garfield quiere irse de vacaciones a la paradisíaca isla de Zanzíbar en el Océano Índico.</w:t>
+      </w:r>
+    </w:p>
+    <w:p>
+      <w:pPr>
+        <w:pStyle w:val="Normal"/>
+        <w:spacing w:before="0" w:after="160"/>
+        <w:jc w:val="both"/>
+        <w:rPr>
+          <w:rFonts w:ascii="arial" w:hAnsi="arial"/>
+          <w:b/>
+          <w:b/>
+          <w:bCs/>
+          <w:sz w:val="24"/>
+          <w:szCs w:val="24"/>
+        </w:rPr>
+      </w:pPr>
+      <w:r>
+        <w:rPr>
+          <w:rFonts w:ascii="arial" w:hAnsi="arial"/>
+          <w:b/>
+          <w:bCs/>
+          <w:sz w:val="24"/>
+          <w:szCs w:val="24"/>
+        </w:rPr>
+        <w:t>A</w:t>
+      </w:r>
+      <w:r>
+        <w:rPr>
+          <w:rFonts w:ascii="arial" w:hAnsi="arial"/>
+          <w:b/>
+          <w:bCs/>
+          <w:sz w:val="24"/>
+          <w:szCs w:val="24"/>
+        </w:rPr>
+        <w:t>) Encuentre un itinerario de modo que Garfield llegue lo antes posible a Zanzibar saliendo desde su hogar en “Indiana, IL” mañana.</w:t>
+      </w:r>
+    </w:p>
+    <w:p>
+      <w:pPr>
+        <w:pStyle w:val="Normal"/>
+        <w:spacing w:before="0" w:after="160"/>
+        <w:jc w:val="both"/>
+        <w:rPr>
+          <w:rFonts w:ascii="DejaVu Sans Mono" w:hAnsi="DejaVu Sans Mono"/>
+          <w:b w:val="false"/>
+          <w:b w:val="false"/>
+          <w:bCs w:val="false"/>
+          <w:sz w:val="20"/>
+          <w:szCs w:val="20"/>
+        </w:rPr>
+      </w:pPr>
+      <w:r>
+        <w:rPr>
+          <w:rFonts w:ascii="DejaVu Sans Mono" w:hAnsi="DejaVu Sans Mono"/>
+          <w:b w:val="false"/>
+          <w:bCs w:val="false"/>
+          <w:sz w:val="20"/>
+          <w:szCs w:val="20"/>
+        </w:rPr>
+        <w:t>WITH</w:t>
+      </w:r>
+    </w:p>
+    <w:p>
+      <w:pPr>
+        <w:pStyle w:val="Normal"/>
+        <w:spacing w:before="0" w:after="160"/>
+        <w:jc w:val="both"/>
+        <w:rPr>
+          <w:rFonts w:ascii="DejaVu Sans Mono" w:hAnsi="DejaVu Sans Mono"/>
+          <w:b w:val="false"/>
+          <w:b w:val="false"/>
+          <w:bCs w:val="false"/>
+          <w:sz w:val="20"/>
+          <w:szCs w:val="20"/>
+        </w:rPr>
+      </w:pPr>
+      <w:r>
+        <w:rPr>
+          <w:rFonts w:ascii="DejaVu Sans Mono" w:hAnsi="DejaVu Sans Mono"/>
+          <w:b w:val="false"/>
+          <w:bCs w:val="false"/>
+          <w:sz w:val="20"/>
+          <w:szCs w:val="20"/>
+        </w:rPr>
+        <w:t>'Indiana' AS origen,</w:t>
+      </w:r>
+    </w:p>
+    <w:p>
+      <w:pPr>
+        <w:pStyle w:val="Normal"/>
+        <w:spacing w:before="0" w:after="160"/>
+        <w:jc w:val="both"/>
+        <w:rPr>
+          <w:rFonts w:ascii="DejaVu Sans Mono" w:hAnsi="DejaVu Sans Mono"/>
+          <w:b w:val="false"/>
+          <w:b w:val="false"/>
+          <w:bCs w:val="false"/>
+          <w:sz w:val="20"/>
+          <w:szCs w:val="20"/>
+        </w:rPr>
+      </w:pPr>
+      <w:r>
+        <w:rPr>
+          <w:rFonts w:ascii="DejaVu Sans Mono" w:hAnsi="DejaVu Sans Mono"/>
+          <w:b w:val="false"/>
+          <w:bCs w:val="false"/>
+          <w:sz w:val="20"/>
+          <w:szCs w:val="20"/>
+        </w:rPr>
+        <w:t>'Zanzibar' AS destino,</w:t>
+      </w:r>
+    </w:p>
+    <w:p>
+      <w:pPr>
+        <w:pStyle w:val="Normal"/>
+        <w:spacing w:before="0" w:after="160"/>
+        <w:jc w:val="both"/>
+        <w:rPr>
+          <w:rFonts w:ascii="DejaVu Sans Mono" w:hAnsi="DejaVu Sans Mono"/>
+          <w:b w:val="false"/>
+          <w:b w:val="false"/>
+          <w:bCs w:val="false"/>
+          <w:sz w:val="20"/>
+          <w:szCs w:val="20"/>
+        </w:rPr>
+      </w:pPr>
+      <w:r>
+        <w:rPr>
+          <w:rFonts w:ascii="DejaVu Sans Mono" w:hAnsi="DejaVu Sans Mono"/>
+          <w:b w:val="false"/>
+          <w:bCs w:val="false"/>
+          <w:sz w:val="20"/>
+          <w:szCs w:val="20"/>
+        </w:rPr>
+        <w:t>1 AS cant_pasajeros</w:t>
+      </w:r>
+    </w:p>
+    <w:p>
+      <w:pPr>
+        <w:pStyle w:val="Normal"/>
+        <w:spacing w:before="0" w:after="160"/>
+        <w:jc w:val="both"/>
+        <w:rPr>
+          <w:rFonts w:ascii="DejaVu Sans Mono" w:hAnsi="DejaVu Sans Mono"/>
+          <w:b w:val="false"/>
+          <w:b w:val="false"/>
+          <w:bCs w:val="false"/>
+          <w:sz w:val="20"/>
+          <w:szCs w:val="20"/>
+        </w:rPr>
+      </w:pPr>
+      <w:r>
+        <w:rPr>
+          <w:rFonts w:ascii="DejaVu Sans Mono" w:hAnsi="DejaVu Sans Mono"/>
+          <w:b w:val="false"/>
+          <w:bCs w:val="false"/>
+          <w:sz w:val="20"/>
+          <w:szCs w:val="20"/>
+        </w:rPr>
+        <w:t>MATCH path=(start: Ciudad {nombre: origen})-[vuelos:VUELO*]-&gt;(end:</w:t>
+      </w:r>
+    </w:p>
+    <w:p>
+      <w:pPr>
+        <w:pStyle w:val="Normal"/>
+        <w:spacing w:before="0" w:after="160"/>
+        <w:jc w:val="both"/>
+        <w:rPr>
+          <w:rFonts w:ascii="DejaVu Sans Mono" w:hAnsi="DejaVu Sans Mono"/>
+          <w:b w:val="false"/>
+          <w:b w:val="false"/>
+          <w:bCs w:val="false"/>
+          <w:sz w:val="20"/>
+          <w:szCs w:val="20"/>
+        </w:rPr>
+      </w:pPr>
+      <w:r>
+        <w:rPr>
+          <w:rFonts w:ascii="DejaVu Sans Mono" w:hAnsi="DejaVu Sans Mono"/>
+          <w:b w:val="false"/>
+          <w:bCs w:val="false"/>
+          <w:sz w:val="20"/>
+          <w:szCs w:val="20"/>
+        </w:rPr>
+        <w:t>Ciudad {nombre: destino})</w:t>
+      </w:r>
+    </w:p>
+    <w:p>
+      <w:pPr>
+        <w:pStyle w:val="Normal"/>
+        <w:spacing w:before="0" w:after="160"/>
+        <w:jc w:val="both"/>
+        <w:rPr>
+          <w:rFonts w:ascii="DejaVu Sans Mono" w:hAnsi="DejaVu Sans Mono"/>
+          <w:b w:val="false"/>
+          <w:b w:val="false"/>
+          <w:bCs w:val="false"/>
+          <w:sz w:val="20"/>
+          <w:szCs w:val="20"/>
+        </w:rPr>
+      </w:pPr>
+      <w:r>
+        <w:rPr>
+          <w:rFonts w:ascii="DejaVu Sans Mono" w:hAnsi="DejaVu Sans Mono"/>
+          <w:b w:val="false"/>
+          <w:bCs w:val="false"/>
+          <w:sz w:val="20"/>
+          <w:szCs w:val="20"/>
+        </w:rPr>
+        <w:t>WITH path, LAST(vuelos) as ultimo_vuelo, NODES(path) as ciudades</w:t>
+      </w:r>
+    </w:p>
+    <w:p>
+      <w:pPr>
+        <w:pStyle w:val="Normal"/>
+        <w:spacing w:before="0" w:after="160"/>
+        <w:jc w:val="both"/>
+        <w:rPr>
+          <w:rFonts w:ascii="DejaVu Sans Mono" w:hAnsi="DejaVu Sans Mono"/>
+          <w:b w:val="false"/>
+          <w:b w:val="false"/>
+          <w:bCs w:val="false"/>
+          <w:sz w:val="20"/>
+          <w:szCs w:val="20"/>
+        </w:rPr>
+      </w:pPr>
+      <w:r>
+        <w:rPr>
+          <w:rFonts w:ascii="DejaVu Sans Mono" w:hAnsi="DejaVu Sans Mono"/>
+          <w:b w:val="false"/>
+          <w:bCs w:val="false"/>
+          <w:sz w:val="20"/>
+          <w:szCs w:val="20"/>
+        </w:rPr>
+        <w:t>WHERE ALL (vuelo in vuelos WHERE toInt(vuelo.asientos) &gt;=</w:t>
+      </w:r>
+    </w:p>
+    <w:p>
+      <w:pPr>
+        <w:pStyle w:val="Normal"/>
+        <w:spacing w:before="0" w:after="160"/>
+        <w:jc w:val="both"/>
+        <w:rPr>
+          <w:rFonts w:ascii="DejaVu Sans Mono" w:hAnsi="DejaVu Sans Mono"/>
+          <w:b w:val="false"/>
+          <w:b w:val="false"/>
+          <w:bCs w:val="false"/>
+          <w:sz w:val="20"/>
+          <w:szCs w:val="20"/>
+        </w:rPr>
+      </w:pPr>
+      <w:r>
+        <w:rPr>
+          <w:rFonts w:ascii="DejaVu Sans Mono" w:hAnsi="DejaVu Sans Mono"/>
+          <w:b w:val="false"/>
+          <w:bCs w:val="false"/>
+          <w:sz w:val="20"/>
+          <w:szCs w:val="20"/>
+        </w:rPr>
+        <w:t>cant_pasajeros)</w:t>
+      </w:r>
+    </w:p>
+    <w:p>
+      <w:pPr>
+        <w:pStyle w:val="Normal"/>
+        <w:spacing w:before="0" w:after="160"/>
+        <w:jc w:val="both"/>
+        <w:rPr>
+          <w:rFonts w:ascii="DejaVu Sans Mono" w:hAnsi="DejaVu Sans Mono"/>
+          <w:b w:val="false"/>
+          <w:b w:val="false"/>
+          <w:bCs w:val="false"/>
+          <w:sz w:val="20"/>
+          <w:szCs w:val="20"/>
+        </w:rPr>
+      </w:pPr>
+      <w:r>
+        <w:rPr>
+          <w:rFonts w:ascii="DejaVu Sans Mono" w:hAnsi="DejaVu Sans Mono"/>
+          <w:b w:val="false"/>
+          <w:bCs w:val="false"/>
+          <w:sz w:val="20"/>
+          <w:szCs w:val="20"/>
+        </w:rPr>
+        <w:t xml:space="preserve">AND ALL (i in Range(0, length(vuelos) - 2) WHERE </w:t>
+      </w:r>
+    </w:p>
+    <w:p>
+      <w:pPr>
+        <w:pStyle w:val="Normal"/>
+        <w:spacing w:before="0" w:after="160"/>
+        <w:jc w:val="both"/>
+        <w:rPr>
+          <w:rFonts w:ascii="DejaVu Sans Mono" w:hAnsi="DejaVu Sans Mono"/>
+          <w:b w:val="false"/>
+          <w:b w:val="false"/>
+          <w:bCs w:val="false"/>
+          <w:sz w:val="20"/>
+          <w:szCs w:val="20"/>
+        </w:rPr>
+      </w:pPr>
+      <w:r>
+        <w:rPr>
+          <w:rFonts w:ascii="DejaVu Sans Mono" w:hAnsi="DejaVu Sans Mono"/>
+          <w:b w:val="false"/>
+          <w:bCs w:val="false"/>
+          <w:sz w:val="20"/>
+          <w:szCs w:val="20"/>
+        </w:rPr>
+        <w:t>(vuelos[i]).hora_llegada &lt; (vuelos[i+1]).hora_salida)</w:t>
+      </w:r>
+    </w:p>
+    <w:p>
+      <w:pPr>
+        <w:pStyle w:val="Normal"/>
+        <w:spacing w:before="0" w:after="160"/>
+        <w:jc w:val="both"/>
+        <w:rPr>
+          <w:rFonts w:ascii="DejaVu Sans Mono" w:hAnsi="DejaVu Sans Mono"/>
+          <w:b w:val="false"/>
+          <w:b w:val="false"/>
+          <w:bCs w:val="false"/>
+          <w:sz w:val="20"/>
+          <w:szCs w:val="20"/>
+        </w:rPr>
+      </w:pPr>
+      <w:r>
+        <w:rPr>
+          <w:rFonts w:ascii="DejaVu Sans Mono" w:hAnsi="DejaVu Sans Mono"/>
+          <w:b w:val="false"/>
+          <w:bCs w:val="false"/>
+          <w:sz w:val="20"/>
+          <w:szCs w:val="20"/>
+        </w:rPr>
+        <w:t>RETURN path, EXTRACT (ciudad in ciudades | ciudad.nombre) as ciudades</w:t>
+      </w:r>
+    </w:p>
+    <w:p>
+      <w:pPr>
+        <w:pStyle w:val="Normal"/>
+        <w:spacing w:before="0" w:after="160"/>
+        <w:jc w:val="both"/>
+        <w:rPr>
+          <w:rFonts w:ascii="DejaVu Sans Mono" w:hAnsi="DejaVu Sans Mono"/>
+          <w:b w:val="false"/>
+          <w:b w:val="false"/>
+          <w:bCs w:val="false"/>
+          <w:sz w:val="20"/>
+          <w:szCs w:val="20"/>
+        </w:rPr>
+      </w:pPr>
+      <w:r>
+        <w:rPr>
+          <w:rFonts w:ascii="DejaVu Sans Mono" w:hAnsi="DejaVu Sans Mono"/>
+          <w:b w:val="false"/>
+          <w:bCs w:val="false"/>
+          <w:sz w:val="20"/>
+          <w:szCs w:val="20"/>
+        </w:rPr>
+        <w:t>ORDER BY ultimo_vuelo.hora_llegada ASC</w:t>
+      </w:r>
+    </w:p>
+    <w:p>
+      <w:pPr>
+        <w:pStyle w:val="Normal"/>
+        <w:spacing w:before="0" w:after="160"/>
+        <w:jc w:val="both"/>
+        <w:rPr>
+          <w:rFonts w:ascii="DejaVu Sans Mono" w:hAnsi="DejaVu Sans Mono"/>
+          <w:b w:val="false"/>
+          <w:b w:val="false"/>
+          <w:bCs w:val="false"/>
+          <w:sz w:val="20"/>
+          <w:szCs w:val="20"/>
+        </w:rPr>
+      </w:pPr>
+      <w:r>
+        <w:rPr>
+          <w:rFonts w:ascii="DejaVu Sans Mono" w:hAnsi="DejaVu Sans Mono"/>
+          <w:b w:val="false"/>
+          <w:bCs w:val="false"/>
+          <w:sz w:val="20"/>
+          <w:szCs w:val="20"/>
+        </w:rPr>
+        <w:t>LIMIT 1</w:t>
+      </w:r>
+    </w:p>
+    <w:p>
+      <w:pPr>
+        <w:pStyle w:val="Normal"/>
+        <w:spacing w:before="0" w:after="160"/>
+        <w:jc w:val="both"/>
+        <w:rPr>
+          <w:rFonts w:ascii="Arial" w:hAnsi="Arial" w:cs="Arial"/>
+          <w:b/>
+          <w:b/>
+          <w:bCs/>
+          <w:color w:val="auto"/>
+          <w:sz w:val="36"/>
+          <w:szCs w:val="36"/>
+          <w:lang w:val="es-MX"/>
+        </w:rPr>
+      </w:pPr>
+      <w:r>
+        <w:rPr>
+          <w:rFonts w:ascii="arial" w:hAnsi="arial"/>
+          <w:b/>
+          <w:bCs/>
+          <w:sz w:val="24"/>
+          <w:szCs w:val="24"/>
+        </w:rPr>
+      </w:r>
+    </w:p>
+    <w:p>
+      <w:pPr>
+        <w:pStyle w:val="Normal"/>
+        <w:spacing w:before="0" w:after="160"/>
+        <w:jc w:val="both"/>
+        <w:rPr>
+          <w:rFonts w:ascii="arial" w:hAnsi="arial"/>
+          <w:b/>
+          <w:b/>
+          <w:bCs/>
+          <w:sz w:val="24"/>
+          <w:szCs w:val="24"/>
+        </w:rPr>
+      </w:pPr>
+      <w:r>
+        <w:rPr>
+          <w:rFonts w:ascii="arial" w:hAnsi="arial"/>
+          <w:b/>
+          <w:bCs/>
+          <w:sz w:val="24"/>
+          <w:szCs w:val="24"/>
+        </w:rPr>
+      </w:r>
+      <w:r>
+        <w:br w:type="page"/>
+      </w:r>
+    </w:p>
+    <w:p>
+      <w:pPr>
+        <w:pStyle w:val="Normal"/>
+        <w:spacing w:before="0" w:after="160"/>
+        <w:jc w:val="both"/>
+        <w:rPr>
+          <w:rFonts w:ascii="arial" w:hAnsi="arial"/>
+          <w:b/>
+          <w:b/>
+          <w:bCs/>
+          <w:sz w:val="24"/>
+          <w:szCs w:val="24"/>
+        </w:rPr>
+      </w:pPr>
+      <w:r>
+        <w:rPr>
+          <w:rFonts w:ascii="arial" w:hAnsi="arial"/>
+          <w:b/>
+          <w:bCs/>
+          <w:sz w:val="24"/>
+          <w:szCs w:val="24"/>
+        </w:rPr>
+        <w:t>B</w:t>
+      </w:r>
+      <w:r>
+        <w:rPr>
+          <w:rFonts w:ascii="arial" w:hAnsi="arial"/>
+          <w:b/>
+          <w:bCs/>
+          <w:sz w:val="24"/>
+          <w:szCs w:val="24"/>
+        </w:rPr>
+        <w:t>) Encuentre un segundo itinerario que resuelva los siguientes problemas:</w:t>
+      </w:r>
+    </w:p>
+    <w:p>
+      <w:pPr>
+        <w:pStyle w:val="Normal"/>
+        <w:spacing w:before="0" w:after="160"/>
+        <w:jc w:val="both"/>
+        <w:rPr>
+          <w:rFonts w:ascii="arial" w:hAnsi="arial"/>
+          <w:b/>
+          <w:b/>
+          <w:bCs/>
+          <w:sz w:val="24"/>
+          <w:szCs w:val="24"/>
+        </w:rPr>
+      </w:pPr>
+      <w:r>
+        <w:rPr>
+          <w:rFonts w:ascii="arial" w:hAnsi="arial"/>
+          <w:b/>
+          <w:bCs/>
+          <w:sz w:val="24"/>
+          <w:szCs w:val="24"/>
+        </w:rPr>
+        <w:t>- Asegúrese de que todos los vuelos cuenten con dos lugares disponibles, ya que Garfield quiere llevar también a Odie.</w:t>
+      </w:r>
+    </w:p>
+    <w:p>
+      <w:pPr>
+        <w:pStyle w:val="Normal"/>
+        <w:spacing w:before="0" w:after="160"/>
+        <w:jc w:val="both"/>
+        <w:rPr>
+          <w:rFonts w:ascii="arial" w:hAnsi="arial"/>
+          <w:b/>
+          <w:b/>
+          <w:bCs/>
+          <w:sz w:val="24"/>
+          <w:szCs w:val="24"/>
+        </w:rPr>
+      </w:pPr>
+      <w:r>
+        <w:rPr>
+          <w:rFonts w:ascii="arial" w:hAnsi="arial"/>
+          <w:b/>
+          <w:bCs/>
+          <w:sz w:val="24"/>
+          <w:szCs w:val="24"/>
+        </w:rPr>
+        <w:t>- Asegúrese de que el costo no supere el presupuesto de Garfield, que es de 2000 pesos por individuo (4000 pesos en total).</w:t>
+      </w:r>
+    </w:p>
+    <w:p>
+      <w:pPr>
+        <w:pStyle w:val="Normal"/>
+        <w:spacing w:before="0" w:after="160"/>
+        <w:jc w:val="both"/>
+        <w:rPr>
+          <w:rFonts w:ascii="arial" w:hAnsi="arial"/>
+          <w:b/>
+          <w:b/>
+          <w:bCs/>
+          <w:sz w:val="24"/>
+          <w:szCs w:val="24"/>
+        </w:rPr>
+      </w:pPr>
+      <w:r>
+        <w:rPr>
+          <w:rFonts w:ascii="arial" w:hAnsi="arial"/>
+          <w:b/>
+          <w:bCs/>
+          <w:sz w:val="24"/>
+          <w:szCs w:val="24"/>
+        </w:rPr>
+        <w:t>- Asegúrese de que el vuelo encontrado no pase por Gibraltar, ya que su pista de aterrizaje es una de las más peligrosas del mundo, y Garfield definitivamente no quiere pasar por allí.</w:t>
+      </w:r>
+    </w:p>
+    <w:p>
+      <w:pPr>
+        <w:pStyle w:val="Normal"/>
+        <w:spacing w:before="0" w:after="160"/>
+        <w:jc w:val="both"/>
+        <w:rPr>
+          <w:rFonts w:ascii="DejaVu Sans Mono" w:hAnsi="DejaVu Sans Mono"/>
+          <w:b w:val="false"/>
+          <w:b w:val="false"/>
+          <w:bCs w:val="false"/>
+          <w:sz w:val="20"/>
+          <w:szCs w:val="20"/>
+        </w:rPr>
+      </w:pPr>
+      <w:r>
+        <w:rPr>
+          <w:rFonts w:ascii="DejaVu Sans Mono" w:hAnsi="DejaVu Sans Mono"/>
+          <w:b w:val="false"/>
+          <w:bCs w:val="false"/>
+          <w:sz w:val="20"/>
+          <w:szCs w:val="20"/>
+        </w:rPr>
+        <w:t>WITH</w:t>
+      </w:r>
+    </w:p>
+    <w:p>
+      <w:pPr>
+        <w:pStyle w:val="Normal"/>
+        <w:spacing w:before="0" w:after="160"/>
+        <w:jc w:val="both"/>
+        <w:rPr>
+          <w:rFonts w:ascii="DejaVu Sans Mono" w:hAnsi="DejaVu Sans Mono"/>
+          <w:b w:val="false"/>
+          <w:b w:val="false"/>
+          <w:bCs w:val="false"/>
+          <w:sz w:val="20"/>
+          <w:szCs w:val="20"/>
+        </w:rPr>
+      </w:pPr>
+      <w:r>
+        <w:rPr>
+          <w:rFonts w:ascii="DejaVu Sans Mono" w:hAnsi="DejaVu Sans Mono"/>
+          <w:b w:val="false"/>
+          <w:bCs w:val="false"/>
+          <w:sz w:val="20"/>
+          <w:szCs w:val="20"/>
+        </w:rPr>
+        <w:t>'Indiana' AS origen,</w:t>
+      </w:r>
+    </w:p>
+    <w:p>
+      <w:pPr>
+        <w:pStyle w:val="Normal"/>
+        <w:spacing w:before="0" w:after="160"/>
+        <w:jc w:val="both"/>
+        <w:rPr>
+          <w:rFonts w:ascii="DejaVu Sans Mono" w:hAnsi="DejaVu Sans Mono"/>
+          <w:b w:val="false"/>
+          <w:b w:val="false"/>
+          <w:bCs w:val="false"/>
+          <w:sz w:val="20"/>
+          <w:szCs w:val="20"/>
+        </w:rPr>
+      </w:pPr>
+      <w:r>
+        <w:rPr>
+          <w:rFonts w:ascii="DejaVu Sans Mono" w:hAnsi="DejaVu Sans Mono"/>
+          <w:b w:val="false"/>
+          <w:bCs w:val="false"/>
+          <w:sz w:val="20"/>
+          <w:szCs w:val="20"/>
+        </w:rPr>
+        <w:t>'Zanzibar' AS destino,</w:t>
+      </w:r>
+    </w:p>
+    <w:p>
+      <w:pPr>
+        <w:pStyle w:val="Normal"/>
+        <w:spacing w:before="0" w:after="160"/>
+        <w:jc w:val="both"/>
+        <w:rPr>
+          <w:rFonts w:ascii="DejaVu Sans Mono" w:hAnsi="DejaVu Sans Mono"/>
+          <w:b w:val="false"/>
+          <w:b w:val="false"/>
+          <w:bCs w:val="false"/>
+          <w:sz w:val="20"/>
+          <w:szCs w:val="20"/>
+        </w:rPr>
+      </w:pPr>
+      <w:r>
+        <w:rPr>
+          <w:rFonts w:ascii="DejaVu Sans Mono" w:hAnsi="DejaVu Sans Mono"/>
+          <w:b w:val="false"/>
+          <w:bCs w:val="false"/>
+          <w:sz w:val="20"/>
+          <w:szCs w:val="20"/>
+        </w:rPr>
+        <w:t>'Gibraltar' AS peligro,</w:t>
+      </w:r>
+    </w:p>
+    <w:p>
+      <w:pPr>
+        <w:pStyle w:val="Normal"/>
+        <w:spacing w:before="0" w:after="160"/>
+        <w:jc w:val="both"/>
+        <w:rPr>
+          <w:rFonts w:ascii="DejaVu Sans Mono" w:hAnsi="DejaVu Sans Mono"/>
+          <w:b w:val="false"/>
+          <w:b w:val="false"/>
+          <w:bCs w:val="false"/>
+          <w:sz w:val="20"/>
+          <w:szCs w:val="20"/>
+        </w:rPr>
+      </w:pPr>
+      <w:r>
+        <w:rPr>
+          <w:rFonts w:ascii="DejaVu Sans Mono" w:hAnsi="DejaVu Sans Mono"/>
+          <w:b w:val="false"/>
+          <w:bCs w:val="false"/>
+          <w:sz w:val="20"/>
+          <w:szCs w:val="20"/>
+        </w:rPr>
+        <w:t>2 AS cant_pasajeros,</w:t>
+      </w:r>
+    </w:p>
+    <w:p>
+      <w:pPr>
+        <w:pStyle w:val="Normal"/>
+        <w:spacing w:before="0" w:after="160"/>
+        <w:jc w:val="both"/>
+        <w:rPr>
+          <w:rFonts w:ascii="DejaVu Sans Mono" w:hAnsi="DejaVu Sans Mono"/>
+          <w:b w:val="false"/>
+          <w:b w:val="false"/>
+          <w:bCs w:val="false"/>
+          <w:sz w:val="20"/>
+          <w:szCs w:val="20"/>
+        </w:rPr>
+      </w:pPr>
+      <w:r>
+        <w:rPr>
+          <w:rFonts w:ascii="DejaVu Sans Mono" w:hAnsi="DejaVu Sans Mono"/>
+          <w:b w:val="false"/>
+          <w:bCs w:val="false"/>
+          <w:sz w:val="20"/>
+          <w:szCs w:val="20"/>
+        </w:rPr>
+        <w:t>4000 AS precio_max</w:t>
+      </w:r>
+    </w:p>
+    <w:p>
+      <w:pPr>
+        <w:pStyle w:val="Normal"/>
+        <w:spacing w:before="0" w:after="160"/>
+        <w:jc w:val="both"/>
+        <w:rPr>
+          <w:rFonts w:ascii="DejaVu Sans Mono" w:hAnsi="DejaVu Sans Mono"/>
+          <w:b w:val="false"/>
+          <w:b w:val="false"/>
+          <w:bCs w:val="false"/>
+          <w:sz w:val="20"/>
+          <w:szCs w:val="20"/>
+        </w:rPr>
+      </w:pPr>
+      <w:r>
+        <w:rPr>
+          <w:rFonts w:ascii="DejaVu Sans Mono" w:hAnsi="DejaVu Sans Mono"/>
+          <w:b w:val="false"/>
+          <w:bCs w:val="false"/>
+          <w:sz w:val="20"/>
+          <w:szCs w:val="20"/>
+        </w:rPr>
+        <w:t>MATCH path=(start: Ciudad {nombre: origen})-[vuelos:VUELO*]→(end:</w:t>
+      </w:r>
+    </w:p>
+    <w:p>
+      <w:pPr>
+        <w:pStyle w:val="Normal"/>
+        <w:spacing w:before="0" w:after="160"/>
+        <w:jc w:val="both"/>
+        <w:rPr>
+          <w:rFonts w:ascii="DejaVu Sans Mono" w:hAnsi="DejaVu Sans Mono"/>
+          <w:b w:val="false"/>
+          <w:b w:val="false"/>
+          <w:bCs w:val="false"/>
+          <w:sz w:val="20"/>
+          <w:szCs w:val="20"/>
+        </w:rPr>
+      </w:pPr>
+      <w:r>
+        <w:rPr>
+          <w:rFonts w:ascii="DejaVu Sans Mono" w:hAnsi="DejaVu Sans Mono"/>
+          <w:b w:val="false"/>
+          <w:bCs w:val="false"/>
+          <w:sz w:val="20"/>
+          <w:szCs w:val="20"/>
+        </w:rPr>
+        <w:t>Ciudad {nombre: destino})</w:t>
+      </w:r>
+    </w:p>
+    <w:p>
+      <w:pPr>
+        <w:pStyle w:val="Normal"/>
+        <w:spacing w:before="0" w:after="160"/>
+        <w:jc w:val="both"/>
+        <w:rPr>
+          <w:rFonts w:ascii="DejaVu Sans Mono" w:hAnsi="DejaVu Sans Mono"/>
+          <w:b w:val="false"/>
+          <w:b w:val="false"/>
+          <w:bCs w:val="false"/>
+          <w:sz w:val="20"/>
+          <w:szCs w:val="20"/>
+        </w:rPr>
+      </w:pPr>
+      <w:r>
+        <w:rPr>
+          <w:rFonts w:ascii="DejaVu Sans Mono" w:hAnsi="DejaVu Sans Mono"/>
+          <w:b w:val="false"/>
+          <w:bCs w:val="false"/>
+          <w:sz w:val="20"/>
+          <w:szCs w:val="20"/>
+        </w:rPr>
+        <w:t>WITH path, REDUCE(weight = 0, vuelo in vuelos | weight +</w:t>
+      </w:r>
+    </w:p>
+    <w:p>
+      <w:pPr>
+        <w:pStyle w:val="Normal"/>
+        <w:spacing w:before="0" w:after="160"/>
+        <w:jc w:val="both"/>
+        <w:rPr>
+          <w:rFonts w:ascii="DejaVu Sans Mono" w:hAnsi="DejaVu Sans Mono"/>
+          <w:b w:val="false"/>
+          <w:b w:val="false"/>
+          <w:bCs w:val="false"/>
+          <w:sz w:val="20"/>
+          <w:szCs w:val="20"/>
+        </w:rPr>
+      </w:pPr>
+      <w:r>
+        <w:rPr>
+          <w:rFonts w:ascii="DejaVu Sans Mono" w:hAnsi="DejaVu Sans Mono"/>
+          <w:b w:val="false"/>
+          <w:bCs w:val="false"/>
+          <w:sz w:val="20"/>
+          <w:szCs w:val="20"/>
+        </w:rPr>
+        <w:t>toInt(vuelo.precio) * cant_pasajeros) as precio_total, LAST(vuelos) as</w:t>
+      </w:r>
+    </w:p>
+    <w:p>
+      <w:pPr>
+        <w:pStyle w:val="Normal"/>
+        <w:spacing w:before="0" w:after="160"/>
+        <w:jc w:val="both"/>
+        <w:rPr>
+          <w:rFonts w:ascii="DejaVu Sans Mono" w:hAnsi="DejaVu Sans Mono"/>
+          <w:b w:val="false"/>
+          <w:b w:val="false"/>
+          <w:bCs w:val="false"/>
+          <w:sz w:val="20"/>
+          <w:szCs w:val="20"/>
+        </w:rPr>
+      </w:pPr>
+      <w:r>
+        <w:rPr>
+          <w:rFonts w:ascii="DejaVu Sans Mono" w:hAnsi="DejaVu Sans Mono"/>
+          <w:b w:val="false"/>
+          <w:bCs w:val="false"/>
+          <w:sz w:val="20"/>
+          <w:szCs w:val="20"/>
+        </w:rPr>
+        <w:t>ultimo_vuelo, NODES(path) as ciudades</w:t>
+      </w:r>
+    </w:p>
+    <w:p>
+      <w:pPr>
+        <w:pStyle w:val="Normal"/>
+        <w:spacing w:before="0" w:after="160"/>
+        <w:jc w:val="both"/>
+        <w:rPr>
+          <w:rFonts w:ascii="DejaVu Sans Mono" w:hAnsi="DejaVu Sans Mono"/>
+          <w:b w:val="false"/>
+          <w:b w:val="false"/>
+          <w:bCs w:val="false"/>
+          <w:sz w:val="20"/>
+          <w:szCs w:val="20"/>
+        </w:rPr>
+      </w:pPr>
+      <w:r>
+        <w:rPr>
+          <w:rFonts w:ascii="DejaVu Sans Mono" w:hAnsi="DejaVu Sans Mono"/>
+          <w:b w:val="false"/>
+          <w:bCs w:val="false"/>
+          <w:sz w:val="20"/>
+          <w:szCs w:val="20"/>
+        </w:rPr>
+        <w:t>WHERE precio_total &lt;= precio_max</w:t>
+      </w:r>
+    </w:p>
+    <w:p>
+      <w:pPr>
+        <w:pStyle w:val="Normal"/>
+        <w:spacing w:before="0" w:after="160"/>
+        <w:jc w:val="both"/>
+        <w:rPr>
+          <w:rFonts w:ascii="DejaVu Sans Mono" w:hAnsi="DejaVu Sans Mono"/>
+          <w:b w:val="false"/>
+          <w:b w:val="false"/>
+          <w:bCs w:val="false"/>
+          <w:sz w:val="20"/>
+          <w:szCs w:val="20"/>
+        </w:rPr>
+      </w:pPr>
+      <w:r>
+        <w:rPr>
+          <w:rFonts w:ascii="DejaVu Sans Mono" w:hAnsi="DejaVu Sans Mono"/>
+          <w:b w:val="false"/>
+          <w:bCs w:val="false"/>
+          <w:sz w:val="20"/>
+          <w:szCs w:val="20"/>
+        </w:rPr>
+        <w:t>AND ALL (vuelo in vuelos WHERE toInt(vuelo.asientos) &gt;=</w:t>
+      </w:r>
+    </w:p>
+    <w:p>
+      <w:pPr>
+        <w:pStyle w:val="Normal"/>
+        <w:spacing w:before="0" w:after="160"/>
+        <w:jc w:val="both"/>
+        <w:rPr>
+          <w:rFonts w:ascii="DejaVu Sans Mono" w:hAnsi="DejaVu Sans Mono"/>
+          <w:b w:val="false"/>
+          <w:b w:val="false"/>
+          <w:bCs w:val="false"/>
+          <w:sz w:val="20"/>
+          <w:szCs w:val="20"/>
+        </w:rPr>
+      </w:pPr>
+      <w:r>
+        <w:rPr>
+          <w:rFonts w:ascii="DejaVu Sans Mono" w:hAnsi="DejaVu Sans Mono"/>
+          <w:b w:val="false"/>
+          <w:bCs w:val="false"/>
+          <w:sz w:val="20"/>
+          <w:szCs w:val="20"/>
+        </w:rPr>
+        <w:t>cant_pasajeros)</w:t>
+      </w:r>
+    </w:p>
+    <w:p>
+      <w:pPr>
+        <w:pStyle w:val="Normal"/>
+        <w:spacing w:before="0" w:after="160"/>
+        <w:jc w:val="both"/>
+        <w:rPr>
+          <w:rFonts w:ascii="DejaVu Sans Mono" w:hAnsi="DejaVu Sans Mono"/>
+          <w:b w:val="false"/>
+          <w:b w:val="false"/>
+          <w:bCs w:val="false"/>
+          <w:sz w:val="20"/>
+          <w:szCs w:val="20"/>
+        </w:rPr>
+      </w:pPr>
+      <w:r>
+        <w:rPr>
+          <w:rFonts w:ascii="DejaVu Sans Mono" w:hAnsi="DejaVu Sans Mono"/>
+          <w:b w:val="false"/>
+          <w:bCs w:val="false"/>
+          <w:sz w:val="20"/>
+          <w:szCs w:val="20"/>
+        </w:rPr>
+        <w:t>AND ALL (i in Range(0, length(vuelos) - 2) WHERE</w:t>
+      </w:r>
+    </w:p>
+    <w:p>
+      <w:pPr>
+        <w:pStyle w:val="Normal"/>
+        <w:spacing w:before="0" w:after="160"/>
+        <w:jc w:val="both"/>
+        <w:rPr>
+          <w:rFonts w:ascii="DejaVu Sans Mono" w:hAnsi="DejaVu Sans Mono"/>
+          <w:b w:val="false"/>
+          <w:b w:val="false"/>
+          <w:bCs w:val="false"/>
+          <w:sz w:val="20"/>
+          <w:szCs w:val="20"/>
+        </w:rPr>
+      </w:pPr>
+      <w:r>
+        <w:rPr>
+          <w:rFonts w:ascii="DejaVu Sans Mono" w:hAnsi="DejaVu Sans Mono"/>
+          <w:b w:val="false"/>
+          <w:bCs w:val="false"/>
+          <w:sz w:val="20"/>
+          <w:szCs w:val="20"/>
+        </w:rPr>
+        <w:t>(vuelos[i]).hora_llegada &lt; (vuelos[i+1]).hora_salida)</w:t>
+      </w:r>
+    </w:p>
+    <w:p>
+      <w:pPr>
+        <w:pStyle w:val="Normal"/>
+        <w:spacing w:before="0" w:after="160"/>
+        <w:jc w:val="both"/>
+        <w:rPr>
+          <w:rFonts w:ascii="DejaVu Sans Mono" w:hAnsi="DejaVu Sans Mono"/>
+          <w:b w:val="false"/>
+          <w:b w:val="false"/>
+          <w:bCs w:val="false"/>
+          <w:sz w:val="20"/>
+          <w:szCs w:val="20"/>
+        </w:rPr>
+      </w:pPr>
+      <w:r>
+        <w:rPr>
+          <w:rFonts w:ascii="DejaVu Sans Mono" w:hAnsi="DejaVu Sans Mono"/>
+          <w:b w:val="false"/>
+          <w:bCs w:val="false"/>
+          <w:sz w:val="20"/>
+          <w:szCs w:val="20"/>
+        </w:rPr>
+        <w:t>AND ALL (ciudad in ciudades WHERE ciudad.nombre &lt;&gt; peligro)</w:t>
+      </w:r>
+    </w:p>
+    <w:p>
+      <w:pPr>
+        <w:pStyle w:val="Normal"/>
+        <w:spacing w:before="0" w:after="160"/>
+        <w:jc w:val="both"/>
+        <w:rPr>
+          <w:rFonts w:ascii="DejaVu Sans Mono" w:hAnsi="DejaVu Sans Mono"/>
+          <w:b w:val="false"/>
+          <w:b w:val="false"/>
+          <w:bCs w:val="false"/>
+          <w:sz w:val="20"/>
+          <w:szCs w:val="20"/>
+        </w:rPr>
+      </w:pPr>
+      <w:r>
+        <w:rPr>
+          <w:rFonts w:ascii="DejaVu Sans Mono" w:hAnsi="DejaVu Sans Mono"/>
+          <w:b w:val="false"/>
+          <w:bCs w:val="false"/>
+          <w:sz w:val="20"/>
+          <w:szCs w:val="20"/>
+        </w:rPr>
+        <w:t>RETURN path, EXTRACT (ciudad in ciudades | ciudad.nombre) as ciudades,</w:t>
+      </w:r>
+    </w:p>
+    <w:p>
+      <w:pPr>
+        <w:pStyle w:val="Normal"/>
+        <w:spacing w:before="0" w:after="160"/>
+        <w:jc w:val="both"/>
+        <w:rPr>
+          <w:rFonts w:ascii="DejaVu Sans Mono" w:hAnsi="DejaVu Sans Mono"/>
+          <w:b w:val="false"/>
+          <w:b w:val="false"/>
+          <w:bCs w:val="false"/>
+          <w:sz w:val="20"/>
+          <w:szCs w:val="20"/>
+        </w:rPr>
+      </w:pPr>
+      <w:r>
+        <w:rPr>
+          <w:rFonts w:ascii="DejaVu Sans Mono" w:hAnsi="DejaVu Sans Mono"/>
+          <w:b w:val="false"/>
+          <w:bCs w:val="false"/>
+          <w:sz w:val="20"/>
+          <w:szCs w:val="20"/>
+        </w:rPr>
+        <w:t>precio_total</w:t>
+      </w:r>
+    </w:p>
+    <w:p>
+      <w:pPr>
+        <w:pStyle w:val="Normal"/>
+        <w:spacing w:before="0" w:after="160"/>
+        <w:jc w:val="both"/>
+        <w:rPr>
+          <w:rFonts w:ascii="DejaVu Sans Mono" w:hAnsi="DejaVu Sans Mono"/>
+          <w:b w:val="false"/>
+          <w:b w:val="false"/>
+          <w:bCs w:val="false"/>
+          <w:sz w:val="20"/>
+          <w:szCs w:val="20"/>
+        </w:rPr>
+      </w:pPr>
+      <w:r>
+        <w:rPr>
+          <w:rFonts w:ascii="DejaVu Sans Mono" w:hAnsi="DejaVu Sans Mono"/>
+          <w:b w:val="false"/>
+          <w:bCs w:val="false"/>
+          <w:sz w:val="20"/>
+          <w:szCs w:val="20"/>
+        </w:rPr>
+        <w:t>ORDER BY ultimo_vuelo.hora_llegada ASC</w:t>
+      </w:r>
+    </w:p>
+    <w:p>
+      <w:pPr>
+        <w:pStyle w:val="Normal"/>
+        <w:spacing w:before="0" w:after="160"/>
+        <w:jc w:val="both"/>
+        <w:rPr>
+          <w:rFonts w:ascii="DejaVu Sans Mono" w:hAnsi="DejaVu Sans Mono"/>
+          <w:b w:val="false"/>
+          <w:b w:val="false"/>
+          <w:bCs w:val="false"/>
+          <w:sz w:val="20"/>
+          <w:szCs w:val="20"/>
+        </w:rPr>
+      </w:pPr>
+      <w:r>
+        <w:rPr>
+          <w:rFonts w:ascii="DejaVu Sans Mono" w:hAnsi="DejaVu Sans Mono"/>
+          <w:b w:val="false"/>
+          <w:bCs w:val="false"/>
+          <w:sz w:val="20"/>
+          <w:szCs w:val="20"/>
+        </w:rPr>
+        <w:t>LIMIT 1</w:t>
+      </w:r>
+      <w:r>
+        <w:br w:type="page"/>
+      </w:r>
+    </w:p>
+    <w:p>
+      <w:pPr>
+        <w:pStyle w:val="Normal"/>
+        <w:spacing w:before="0" w:after="160"/>
+        <w:jc w:val="both"/>
+        <w:rPr>
+          <w:rFonts w:ascii="arial" w:hAnsi="arial"/>
+          <w:b w:val="false"/>
+          <w:b w:val="false"/>
+          <w:bCs w:val="false"/>
+          <w:sz w:val="24"/>
+          <w:szCs w:val="24"/>
+        </w:rPr>
+      </w:pPr>
+      <w:r>
+        <w:rPr>
+          <w:rFonts w:cs="Arial" w:ascii="Arial" w:hAnsi="Arial"/>
+          <w:b/>
+          <w:bCs/>
+          <w:color w:val="auto"/>
+          <w:sz w:val="36"/>
+          <w:szCs w:val="36"/>
+          <w:lang w:val="es-MX"/>
+        </w:rPr>
+        <w:t>Resultados obtenidos</w:t>
+      </w:r>
+    </w:p>
+    <w:p>
+      <w:pPr>
+        <w:pStyle w:val="Normal"/>
+        <w:spacing w:before="0" w:after="160"/>
+        <w:jc w:val="both"/>
+        <w:rPr>
+          <w:rFonts w:ascii="arial" w:hAnsi="arial"/>
+          <w:b w:val="false"/>
+          <w:b w:val="false"/>
+          <w:bCs w:val="false"/>
+          <w:sz w:val="24"/>
+          <w:szCs w:val="24"/>
+        </w:rPr>
+      </w:pPr>
+      <w:r>
+        <w:rPr>
+          <w:rFonts w:ascii="arial" w:hAnsi="arial"/>
+          <w:b w:val="false"/>
+          <w:bCs w:val="false"/>
+          <w:sz w:val="24"/>
+          <w:szCs w:val="24"/>
+        </w:rPr>
+        <w:t>Como se mencionó antes, las consultas las ejecutamos con valores distintos a los propuestos por la cátedra.</w:t>
+      </w:r>
+    </w:p>
+    <w:p>
+      <w:pPr>
+        <w:pStyle w:val="Normal"/>
+        <w:spacing w:before="0" w:after="160"/>
+        <w:jc w:val="both"/>
+        <w:rPr>
+          <w:rFonts w:ascii="arial" w:hAnsi="arial"/>
+          <w:b w:val="false"/>
+          <w:b w:val="false"/>
+          <w:bCs w:val="false"/>
+          <w:sz w:val="24"/>
+          <w:szCs w:val="24"/>
+        </w:rPr>
+      </w:pPr>
+      <w:r>
+        <w:rPr>
+          <w:rFonts w:ascii="arial" w:hAnsi="arial"/>
+          <w:b w:val="false"/>
+          <w:bCs w:val="false"/>
+          <w:sz w:val="24"/>
+          <w:szCs w:val="24"/>
+        </w:rPr>
+        <w:t>A continuación se detallan los resultados obtenidos:</w:t>
+      </w:r>
+    </w:p>
+    <w:p>
+      <w:pPr>
+        <w:pStyle w:val="Normal"/>
+        <w:spacing w:before="0" w:after="160"/>
+        <w:jc w:val="both"/>
+        <w:rPr>
+          <w:rFonts w:ascii="arial" w:hAnsi="arial"/>
+          <w:b w:val="false"/>
+          <w:b w:val="false"/>
+          <w:bCs w:val="false"/>
+          <w:sz w:val="24"/>
+          <w:szCs w:val="24"/>
+        </w:rPr>
+      </w:pPr>
+      <w:r>
+        <w:rPr>
+          <w:rFonts w:ascii="arial" w:hAnsi="arial"/>
+          <w:b w:val="false"/>
+          <w:bCs w:val="false"/>
+          <w:sz w:val="24"/>
+          <w:szCs w:val="24"/>
+        </w:rPr>
+      </w:r>
+    </w:p>
+    <w:p>
+      <w:pPr>
+        <w:pStyle w:val="Normal"/>
+        <w:spacing w:before="0" w:after="160"/>
+        <w:jc w:val="both"/>
+        <w:rPr>
+          <w:rFonts w:ascii="arial" w:hAnsi="arial"/>
+          <w:b/>
+          <w:b/>
+          <w:bCs/>
+          <w:sz w:val="24"/>
+          <w:szCs w:val="24"/>
+        </w:rPr>
+      </w:pPr>
+      <w:r>
+        <w:rPr>
+          <w:rFonts w:ascii="arial" w:hAnsi="arial"/>
+          <w:b/>
+          <w:bCs/>
+          <w:sz w:val="24"/>
+          <w:szCs w:val="24"/>
+        </w:rPr>
+        <w:t>Consulta A</w:t>
+      </w:r>
+    </w:p>
+    <w:p>
+      <w:pPr>
+        <w:pStyle w:val="Normal"/>
+        <w:spacing w:before="0" w:after="160"/>
+        <w:jc w:val="both"/>
+        <w:rPr>
+          <w:rFonts w:ascii="arial" w:hAnsi="arial"/>
+          <w:b w:val="false"/>
+          <w:b w:val="false"/>
+          <w:bCs w:val="false"/>
+          <w:sz w:val="24"/>
+          <w:szCs w:val="24"/>
+          <w:u w:val="single"/>
+        </w:rPr>
+      </w:pPr>
+      <w:bookmarkStart w:id="0" w:name="__DdeLink__212_727837655"/>
+      <w:r>
+        <w:rPr>
+          <w:rFonts w:ascii="arial" w:hAnsi="arial"/>
+          <w:b w:val="false"/>
+          <w:bCs w:val="false"/>
+          <w:sz w:val="24"/>
+          <w:szCs w:val="24"/>
+          <w:u w:val="single"/>
+        </w:rPr>
+        <w:t>Parámetros</w:t>
+      </w:r>
+    </w:p>
+    <w:p>
+      <w:pPr>
+        <w:pStyle w:val="Normal"/>
+        <w:numPr>
+          <w:ilvl w:val="0"/>
+          <w:numId w:val="4"/>
+        </w:numPr>
+        <w:spacing w:before="0" w:after="160"/>
+        <w:jc w:val="both"/>
+        <w:rPr>
+          <w:rFonts w:ascii="arial" w:hAnsi="arial"/>
+          <w:b w:val="false"/>
+          <w:b w:val="false"/>
+          <w:bCs w:val="false"/>
+          <w:sz w:val="24"/>
+          <w:szCs w:val="24"/>
+        </w:rPr>
+      </w:pPr>
+      <w:r>
+        <w:rPr>
+          <w:rFonts w:ascii="arial" w:hAnsi="arial"/>
+          <w:b w:val="false"/>
+          <w:bCs w:val="false"/>
+          <w:sz w:val="24"/>
+          <w:szCs w:val="24"/>
+        </w:rPr>
+        <w:t>Origen: Barcelona</w:t>
+      </w:r>
+    </w:p>
+    <w:p>
+      <w:pPr>
+        <w:pStyle w:val="Normal"/>
+        <w:numPr>
+          <w:ilvl w:val="0"/>
+          <w:numId w:val="4"/>
+        </w:numPr>
+        <w:spacing w:before="0" w:after="160"/>
+        <w:jc w:val="both"/>
+        <w:rPr>
+          <w:rFonts w:ascii="arial" w:hAnsi="arial"/>
+          <w:b w:val="false"/>
+          <w:b w:val="false"/>
+          <w:bCs w:val="false"/>
+          <w:sz w:val="24"/>
+          <w:szCs w:val="24"/>
+        </w:rPr>
+      </w:pPr>
+      <w:r>
+        <w:rPr>
+          <w:rFonts w:ascii="arial" w:hAnsi="arial"/>
+          <w:b w:val="false"/>
+          <w:bCs w:val="false"/>
+          <w:sz w:val="24"/>
+          <w:szCs w:val="24"/>
+        </w:rPr>
+        <w:t>Destino: Miami</w:t>
+      </w:r>
+    </w:p>
+    <w:p>
+      <w:pPr>
+        <w:pStyle w:val="Normal"/>
+        <w:numPr>
+          <w:ilvl w:val="0"/>
+          <w:numId w:val="4"/>
+        </w:numPr>
+        <w:spacing w:before="0" w:after="160"/>
+        <w:jc w:val="both"/>
+        <w:rPr>
+          <w:rFonts w:ascii="arial" w:hAnsi="arial"/>
+          <w:b w:val="false"/>
+          <w:b w:val="false"/>
+          <w:bCs w:val="false"/>
+          <w:sz w:val="24"/>
+          <w:szCs w:val="24"/>
+        </w:rPr>
+      </w:pPr>
+      <w:bookmarkStart w:id="1" w:name="__DdeLink__212_727837655"/>
+      <w:r>
+        <w:rPr>
+          <w:rFonts w:ascii="arial" w:hAnsi="arial"/>
+          <w:b w:val="false"/>
+          <w:bCs w:val="false"/>
+          <w:sz w:val="24"/>
+          <w:szCs w:val="24"/>
+        </w:rPr>
+        <w:t>Límite de vuelos: 3</w:t>
+      </w:r>
+      <w:bookmarkEnd w:id="1"/>
+    </w:p>
+    <w:p>
+      <w:pPr>
+        <w:pStyle w:val="Normal"/>
+        <w:spacing w:before="0" w:after="160"/>
+        <w:jc w:val="both"/>
+        <w:rPr>
+          <w:rFonts w:ascii="arial" w:hAnsi="arial"/>
+          <w:b w:val="false"/>
+          <w:b w:val="false"/>
+          <w:bCs w:val="false"/>
+          <w:sz w:val="24"/>
+          <w:szCs w:val="24"/>
+          <w:u w:val="single"/>
+        </w:rPr>
+      </w:pPr>
+      <w:r>
+        <w:rPr>
+          <w:rFonts w:ascii="arial" w:hAnsi="arial"/>
+          <w:b w:val="false"/>
+          <w:bCs w:val="false"/>
+          <w:sz w:val="24"/>
+          <w:szCs w:val="24"/>
+          <w:u w:val="single"/>
+        </w:rPr>
+        <w:t>Resultados</w:t>
+      </w:r>
+    </w:p>
+    <w:p>
+      <w:pPr>
+        <w:pStyle w:val="Normal"/>
+        <w:numPr>
+          <w:ilvl w:val="0"/>
+          <w:numId w:val="4"/>
+        </w:numPr>
+        <w:spacing w:before="0" w:after="160"/>
+        <w:jc w:val="both"/>
+        <w:rPr>
+          <w:rFonts w:ascii="arial" w:hAnsi="arial"/>
+          <w:b w:val="false"/>
+          <w:b w:val="false"/>
+          <w:bCs w:val="false"/>
+          <w:sz w:val="24"/>
+          <w:szCs w:val="24"/>
+        </w:rPr>
+      </w:pPr>
+      <w:r>
+        <w:rPr>
+          <w:rFonts w:ascii="arial" w:hAnsi="arial"/>
+          <w:b w:val="false"/>
+          <w:bCs w:val="false"/>
+          <w:sz w:val="24"/>
+          <w:szCs w:val="24"/>
+        </w:rPr>
+        <w:t>Camino encontrado: Barcelona → Miami</w:t>
+      </w:r>
+    </w:p>
+    <w:p>
+      <w:pPr>
+        <w:pStyle w:val="Normal"/>
+        <w:numPr>
+          <w:ilvl w:val="0"/>
+          <w:numId w:val="4"/>
+        </w:numPr>
+        <w:spacing w:before="0" w:after="160"/>
+        <w:jc w:val="both"/>
+        <w:rPr>
+          <w:rFonts w:ascii="arial" w:hAnsi="arial"/>
+          <w:b w:val="false"/>
+          <w:b w:val="false"/>
+          <w:bCs w:val="false"/>
+          <w:sz w:val="24"/>
+          <w:szCs w:val="24"/>
+        </w:rPr>
+      </w:pPr>
+      <w:r>
+        <w:rPr>
+          <w:rFonts w:ascii="arial" w:hAnsi="arial"/>
+          <w:b w:val="false"/>
+          <w:bCs w:val="false"/>
+          <w:sz w:val="24"/>
+          <w:szCs w:val="24"/>
+        </w:rPr>
+        <w:t>Tiempo de ejecución: 1 hora y 56 minutos.</w:t>
+      </w:r>
+    </w:p>
+    <w:p>
+      <w:pPr>
+        <w:pStyle w:val="Normal"/>
+        <w:spacing w:before="0" w:after="160"/>
+        <w:jc w:val="both"/>
+        <w:rPr>
+          <w:rFonts w:ascii="arial" w:hAnsi="arial"/>
+          <w:b w:val="false"/>
+          <w:b w:val="false"/>
+          <w:bCs w:val="false"/>
+          <w:sz w:val="24"/>
+          <w:szCs w:val="24"/>
+        </w:rPr>
+      </w:pPr>
+      <w:r>
+        <w:rPr>
+          <w:rFonts w:ascii="arial" w:hAnsi="arial"/>
+          <w:b w:val="false"/>
+          <w:bCs w:val="false"/>
+          <w:sz w:val="24"/>
+          <w:szCs w:val="24"/>
+        </w:rPr>
+      </w:r>
+    </w:p>
+    <w:p>
+      <w:pPr>
+        <w:pStyle w:val="Normal"/>
+        <w:spacing w:before="0" w:after="160"/>
+        <w:jc w:val="both"/>
+        <w:rPr>
+          <w:rFonts w:ascii="arial" w:hAnsi="arial"/>
+          <w:b w:val="false"/>
+          <w:b w:val="false"/>
+          <w:bCs w:val="false"/>
+          <w:sz w:val="24"/>
+          <w:szCs w:val="24"/>
+        </w:rPr>
+      </w:pPr>
+      <w:r>
+        <w:rPr>
+          <w:rFonts w:ascii="arial" w:hAnsi="arial"/>
+          <w:b w:val="false"/>
+          <w:bCs w:val="false"/>
+          <w:sz w:val="24"/>
+          <w:szCs w:val="24"/>
+        </w:rPr>
       </w:r>
     </w:p>
     <w:sectPr>
@@ -3953,6 +5751,298 @@
   <w:abstractNum w:abstractNumId="3">
     <w:lvl w:ilvl="0">
       <w:start w:val="1"/>
+      <w:numFmt w:val="bullet"/>
+      <w:lvlText w:val=""/>
+      <w:lvlJc w:val="left"/>
+      <w:pPr>
+        <w:tabs>
+          <w:tab w:val="num" w:pos="720"/>
+        </w:tabs>
+        <w:ind w:left="720" w:hanging="360"/>
+      </w:pPr>
+      <w:rPr>
+        <w:rFonts w:ascii="Symbol" w:hAnsi="Symbol" w:cs="Symbol" w:hint="default"/>
+        <w:rFonts w:cs="OpenSymbol"/>
+      </w:rPr>
+    </w:lvl>
+    <w:lvl w:ilvl="1">
+      <w:start w:val="1"/>
+      <w:numFmt w:val="bullet"/>
+      <w:lvlText w:val=""/>
+      <w:lvlJc w:val="left"/>
+      <w:pPr>
+        <w:tabs>
+          <w:tab w:val="num" w:pos="1080"/>
+        </w:tabs>
+        <w:ind w:left="1080" w:hanging="360"/>
+      </w:pPr>
+      <w:rPr>
+        <w:rFonts w:ascii="Symbol" w:hAnsi="Symbol" w:cs="Symbol" w:hint="default"/>
+        <w:rFonts w:cs="OpenSymbol"/>
+      </w:rPr>
+    </w:lvl>
+    <w:lvl w:ilvl="2">
+      <w:start w:val="1"/>
+      <w:numFmt w:val="bullet"/>
+      <w:lvlText w:val=""/>
+      <w:lvlJc w:val="left"/>
+      <w:pPr>
+        <w:tabs>
+          <w:tab w:val="num" w:pos="1440"/>
+        </w:tabs>
+        <w:ind w:left="1440" w:hanging="360"/>
+      </w:pPr>
+      <w:rPr>
+        <w:rFonts w:ascii="Symbol" w:hAnsi="Symbol" w:cs="Symbol" w:hint="default"/>
+        <w:rFonts w:cs="OpenSymbol"/>
+      </w:rPr>
+    </w:lvl>
+    <w:lvl w:ilvl="3">
+      <w:start w:val="1"/>
+      <w:numFmt w:val="bullet"/>
+      <w:lvlText w:val=""/>
+      <w:lvlJc w:val="left"/>
+      <w:pPr>
+        <w:tabs>
+          <w:tab w:val="num" w:pos="1800"/>
+        </w:tabs>
+        <w:ind w:left="1800" w:hanging="360"/>
+      </w:pPr>
+      <w:rPr>
+        <w:rFonts w:ascii="Symbol" w:hAnsi="Symbol" w:cs="Symbol" w:hint="default"/>
+        <w:rFonts w:cs="OpenSymbol"/>
+      </w:rPr>
+    </w:lvl>
+    <w:lvl w:ilvl="4">
+      <w:start w:val="1"/>
+      <w:numFmt w:val="bullet"/>
+      <w:lvlText w:val=""/>
+      <w:lvlJc w:val="left"/>
+      <w:pPr>
+        <w:tabs>
+          <w:tab w:val="num" w:pos="2160"/>
+        </w:tabs>
+        <w:ind w:left="2160" w:hanging="360"/>
+      </w:pPr>
+      <w:rPr>
+        <w:rFonts w:ascii="Symbol" w:hAnsi="Symbol" w:cs="Symbol" w:hint="default"/>
+        <w:rFonts w:cs="OpenSymbol"/>
+      </w:rPr>
+    </w:lvl>
+    <w:lvl w:ilvl="5">
+      <w:start w:val="1"/>
+      <w:numFmt w:val="bullet"/>
+      <w:lvlText w:val=""/>
+      <w:lvlJc w:val="left"/>
+      <w:pPr>
+        <w:tabs>
+          <w:tab w:val="num" w:pos="2520"/>
+        </w:tabs>
+        <w:ind w:left="2520" w:hanging="360"/>
+      </w:pPr>
+      <w:rPr>
+        <w:rFonts w:ascii="Symbol" w:hAnsi="Symbol" w:cs="Symbol" w:hint="default"/>
+        <w:rFonts w:cs="OpenSymbol"/>
+      </w:rPr>
+    </w:lvl>
+    <w:lvl w:ilvl="6">
+      <w:start w:val="1"/>
+      <w:numFmt w:val="bullet"/>
+      <w:lvlText w:val=""/>
+      <w:lvlJc w:val="left"/>
+      <w:pPr>
+        <w:tabs>
+          <w:tab w:val="num" w:pos="2880"/>
+        </w:tabs>
+        <w:ind w:left="2880" w:hanging="360"/>
+      </w:pPr>
+      <w:rPr>
+        <w:rFonts w:ascii="Symbol" w:hAnsi="Symbol" w:cs="Symbol" w:hint="default"/>
+        <w:rFonts w:cs="OpenSymbol"/>
+      </w:rPr>
+    </w:lvl>
+    <w:lvl w:ilvl="7">
+      <w:start w:val="1"/>
+      <w:numFmt w:val="bullet"/>
+      <w:lvlText w:val=""/>
+      <w:lvlJc w:val="left"/>
+      <w:pPr>
+        <w:tabs>
+          <w:tab w:val="num" w:pos="3240"/>
+        </w:tabs>
+        <w:ind w:left="3240" w:hanging="360"/>
+      </w:pPr>
+      <w:rPr>
+        <w:rFonts w:ascii="Symbol" w:hAnsi="Symbol" w:cs="Symbol" w:hint="default"/>
+        <w:rFonts w:cs="OpenSymbol"/>
+      </w:rPr>
+    </w:lvl>
+    <w:lvl w:ilvl="8">
+      <w:start w:val="1"/>
+      <w:numFmt w:val="bullet"/>
+      <w:lvlText w:val=""/>
+      <w:lvlJc w:val="left"/>
+      <w:pPr>
+        <w:tabs>
+          <w:tab w:val="num" w:pos="3600"/>
+        </w:tabs>
+        <w:ind w:left="3600" w:hanging="360"/>
+      </w:pPr>
+      <w:rPr>
+        <w:rFonts w:ascii="Symbol" w:hAnsi="Symbol" w:cs="Symbol" w:hint="default"/>
+        <w:rFonts w:cs="OpenSymbol"/>
+      </w:rPr>
+    </w:lvl>
+  </w:abstractNum>
+  <w:abstractNum w:abstractNumId="4">
+    <w:lvl w:ilvl="0">
+      <w:start w:val="1"/>
+      <w:numFmt w:val="bullet"/>
+      <w:lvlText w:val=""/>
+      <w:lvlJc w:val="left"/>
+      <w:pPr>
+        <w:tabs>
+          <w:tab w:val="num" w:pos="720"/>
+        </w:tabs>
+        <w:ind w:left="720" w:hanging="360"/>
+      </w:pPr>
+      <w:rPr>
+        <w:rFonts w:ascii="Symbol" w:hAnsi="Symbol" w:cs="Symbol" w:hint="default"/>
+        <w:rFonts w:cs="OpenSymbol"/>
+      </w:rPr>
+    </w:lvl>
+    <w:lvl w:ilvl="1">
+      <w:start w:val="1"/>
+      <w:numFmt w:val="bullet"/>
+      <w:lvlText w:val="◦"/>
+      <w:lvlJc w:val="left"/>
+      <w:pPr>
+        <w:tabs>
+          <w:tab w:val="num" w:pos="1080"/>
+        </w:tabs>
+        <w:ind w:left="1080" w:hanging="360"/>
+      </w:pPr>
+      <w:rPr>
+        <w:rFonts w:ascii="OpenSymbol" w:hAnsi="OpenSymbol" w:cs="OpenSymbol" w:hint="default"/>
+        <w:rFonts w:cs="OpenSymbol"/>
+      </w:rPr>
+    </w:lvl>
+    <w:lvl w:ilvl="2">
+      <w:start w:val="1"/>
+      <w:numFmt w:val="bullet"/>
+      <w:lvlText w:val="▪"/>
+      <w:lvlJc w:val="left"/>
+      <w:pPr>
+        <w:tabs>
+          <w:tab w:val="num" w:pos="1440"/>
+        </w:tabs>
+        <w:ind w:left="1440" w:hanging="360"/>
+      </w:pPr>
+      <w:rPr>
+        <w:rFonts w:ascii="OpenSymbol" w:hAnsi="OpenSymbol" w:cs="OpenSymbol" w:hint="default"/>
+        <w:rFonts w:cs="OpenSymbol"/>
+      </w:rPr>
+    </w:lvl>
+    <w:lvl w:ilvl="3">
+      <w:start w:val="1"/>
+      <w:numFmt w:val="bullet"/>
+      <w:lvlText w:val=""/>
+      <w:lvlJc w:val="left"/>
+      <w:pPr>
+        <w:tabs>
+          <w:tab w:val="num" w:pos="1800"/>
+        </w:tabs>
+        <w:ind w:left="1800" w:hanging="360"/>
+      </w:pPr>
+      <w:rPr>
+        <w:rFonts w:ascii="Symbol" w:hAnsi="Symbol" w:cs="Symbol" w:hint="default"/>
+        <w:rFonts w:cs="OpenSymbol"/>
+      </w:rPr>
+    </w:lvl>
+    <w:lvl w:ilvl="4">
+      <w:start w:val="1"/>
+      <w:numFmt w:val="bullet"/>
+      <w:lvlText w:val="◦"/>
+      <w:lvlJc w:val="left"/>
+      <w:pPr>
+        <w:tabs>
+          <w:tab w:val="num" w:pos="2160"/>
+        </w:tabs>
+        <w:ind w:left="2160" w:hanging="360"/>
+      </w:pPr>
+      <w:rPr>
+        <w:rFonts w:ascii="OpenSymbol" w:hAnsi="OpenSymbol" w:cs="OpenSymbol" w:hint="default"/>
+        <w:rFonts w:cs="OpenSymbol"/>
+      </w:rPr>
+    </w:lvl>
+    <w:lvl w:ilvl="5">
+      <w:start w:val="1"/>
+      <w:numFmt w:val="bullet"/>
+      <w:lvlText w:val="▪"/>
+      <w:lvlJc w:val="left"/>
+      <w:pPr>
+        <w:tabs>
+          <w:tab w:val="num" w:pos="2520"/>
+        </w:tabs>
+        <w:ind w:left="2520" w:hanging="360"/>
+      </w:pPr>
+      <w:rPr>
+        <w:rFonts w:ascii="OpenSymbol" w:hAnsi="OpenSymbol" w:cs="OpenSymbol" w:hint="default"/>
+        <w:rFonts w:cs="OpenSymbol"/>
+      </w:rPr>
+    </w:lvl>
+    <w:lvl w:ilvl="6">
+      <w:start w:val="1"/>
+      <w:numFmt w:val="bullet"/>
+      <w:lvlText w:val=""/>
+      <w:lvlJc w:val="left"/>
+      <w:pPr>
+        <w:tabs>
+          <w:tab w:val="num" w:pos="2880"/>
+        </w:tabs>
+        <w:ind w:left="2880" w:hanging="360"/>
+      </w:pPr>
+      <w:rPr>
+        <w:rFonts w:ascii="Symbol" w:hAnsi="Symbol" w:cs="Symbol" w:hint="default"/>
+        <w:rFonts w:cs="OpenSymbol"/>
+      </w:rPr>
+    </w:lvl>
+    <w:lvl w:ilvl="7">
+      <w:start w:val="1"/>
+      <w:numFmt w:val="bullet"/>
+      <w:lvlText w:val="◦"/>
+      <w:lvlJc w:val="left"/>
+      <w:pPr>
+        <w:tabs>
+          <w:tab w:val="num" w:pos="3240"/>
+        </w:tabs>
+        <w:ind w:left="3240" w:hanging="360"/>
+      </w:pPr>
+      <w:rPr>
+        <w:rFonts w:ascii="OpenSymbol" w:hAnsi="OpenSymbol" w:cs="OpenSymbol" w:hint="default"/>
+        <w:rFonts w:cs="OpenSymbol"/>
+      </w:rPr>
+    </w:lvl>
+    <w:lvl w:ilvl="8">
+      <w:start w:val="1"/>
+      <w:numFmt w:val="bullet"/>
+      <w:lvlText w:val="▪"/>
+      <w:lvlJc w:val="left"/>
+      <w:pPr>
+        <w:tabs>
+          <w:tab w:val="num" w:pos="3600"/>
+        </w:tabs>
+        <w:ind w:left="3600" w:hanging="360"/>
+      </w:pPr>
+      <w:rPr>
+        <w:rFonts w:ascii="OpenSymbol" w:hAnsi="OpenSymbol" w:cs="OpenSymbol" w:hint="default"/>
+        <w:rFonts w:cs="OpenSymbol"/>
+      </w:rPr>
+    </w:lvl>
+  </w:abstractNum>
+  <w:abstractNum w:abstractNumId="5">
+    <w:lvl w:ilvl="0">
+      <w:start w:val="1"/>
       <w:numFmt w:val="none"/>
       <w:suff w:val="nothing"/>
       <w:lvlText w:val=""/>
@@ -4050,6 +6140,12 @@
   </w:num>
   <w:num w:numId="3">
     <w:abstractNumId w:val="3"/>
+  </w:num>
+  <w:num w:numId="4">
+    <w:abstractNumId w:val="4"/>
+  </w:num>
+  <w:num w:numId="5">
+    <w:abstractNumId w:val="5"/>
   </w:num>
 </w:numbering>
 </file>
@@ -5193,6 +7289,134 @@
       <w:rFonts w:cs="OpenSymbol"/>
     </w:rPr>
   </w:style>
+  <w:style w:type="character" w:styleId="ListLabel102">
+    <w:name w:val="ListLabel 102"/>
+    <w:qFormat/>
+    <w:rPr>
+      <w:rFonts w:ascii="Arial" w:hAnsi="Arial" w:cs="OpenSymbol"/>
+      <w:b w:val="false"/>
+      <w:sz w:val="24"/>
+    </w:rPr>
+  </w:style>
+  <w:style w:type="character" w:styleId="ListLabel103">
+    <w:name w:val="ListLabel 103"/>
+    <w:qFormat/>
+    <w:rPr>
+      <w:rFonts w:cs="OpenSymbol"/>
+    </w:rPr>
+  </w:style>
+  <w:style w:type="character" w:styleId="ListLabel104">
+    <w:name w:val="ListLabel 104"/>
+    <w:qFormat/>
+    <w:rPr>
+      <w:rFonts w:cs="OpenSymbol"/>
+    </w:rPr>
+  </w:style>
+  <w:style w:type="character" w:styleId="ListLabel105">
+    <w:name w:val="ListLabel 105"/>
+    <w:qFormat/>
+    <w:rPr>
+      <w:rFonts w:cs="OpenSymbol"/>
+    </w:rPr>
+  </w:style>
+  <w:style w:type="character" w:styleId="ListLabel106">
+    <w:name w:val="ListLabel 106"/>
+    <w:qFormat/>
+    <w:rPr>
+      <w:rFonts w:cs="OpenSymbol"/>
+    </w:rPr>
+  </w:style>
+  <w:style w:type="character" w:styleId="ListLabel107">
+    <w:name w:val="ListLabel 107"/>
+    <w:qFormat/>
+    <w:rPr>
+      <w:rFonts w:cs="OpenSymbol"/>
+    </w:rPr>
+  </w:style>
+  <w:style w:type="character" w:styleId="ListLabel108">
+    <w:name w:val="ListLabel 108"/>
+    <w:qFormat/>
+    <w:rPr>
+      <w:rFonts w:cs="OpenSymbol"/>
+    </w:rPr>
+  </w:style>
+  <w:style w:type="character" w:styleId="ListLabel109">
+    <w:name w:val="ListLabel 109"/>
+    <w:qFormat/>
+    <w:rPr>
+      <w:rFonts w:cs="OpenSymbol"/>
+    </w:rPr>
+  </w:style>
+  <w:style w:type="character" w:styleId="ListLabel110">
+    <w:name w:val="ListLabel 110"/>
+    <w:qFormat/>
+    <w:rPr>
+      <w:rFonts w:cs="OpenSymbol"/>
+    </w:rPr>
+  </w:style>
+  <w:style w:type="character" w:styleId="ListLabel111">
+    <w:name w:val="ListLabel 111"/>
+    <w:qFormat/>
+    <w:rPr>
+      <w:rFonts w:cs="OpenSymbol"/>
+    </w:rPr>
+  </w:style>
+  <w:style w:type="character" w:styleId="ListLabel112">
+    <w:name w:val="ListLabel 112"/>
+    <w:qFormat/>
+    <w:rPr>
+      <w:rFonts w:cs="OpenSymbol"/>
+    </w:rPr>
+  </w:style>
+  <w:style w:type="character" w:styleId="ListLabel113">
+    <w:name w:val="ListLabel 113"/>
+    <w:qFormat/>
+    <w:rPr>
+      <w:rFonts w:cs="OpenSymbol"/>
+    </w:rPr>
+  </w:style>
+  <w:style w:type="character" w:styleId="ListLabel114">
+    <w:name w:val="ListLabel 114"/>
+    <w:qFormat/>
+    <w:rPr>
+      <w:rFonts w:cs="OpenSymbol"/>
+    </w:rPr>
+  </w:style>
+  <w:style w:type="character" w:styleId="ListLabel115">
+    <w:name w:val="ListLabel 115"/>
+    <w:qFormat/>
+    <w:rPr>
+      <w:rFonts w:cs="OpenSymbol"/>
+    </w:rPr>
+  </w:style>
+  <w:style w:type="character" w:styleId="ListLabel116">
+    <w:name w:val="ListLabel 116"/>
+    <w:qFormat/>
+    <w:rPr>
+      <w:rFonts w:cs="OpenSymbol"/>
+    </w:rPr>
+  </w:style>
+  <w:style w:type="character" w:styleId="ListLabel117">
+    <w:name w:val="ListLabel 117"/>
+    <w:qFormat/>
+    <w:rPr>
+      <w:rFonts w:cs="OpenSymbol"/>
+    </w:rPr>
+  </w:style>
+  <w:style w:type="character" w:styleId="ListLabel118">
+    <w:name w:val="ListLabel 118"/>
+    <w:qFormat/>
+    <w:rPr>
+      <w:rFonts w:cs="OpenSymbol"/>
+    </w:rPr>
+  </w:style>
+  <w:style w:type="character" w:styleId="ListLabel119">
+    <w:name w:val="ListLabel 119"/>
+    <w:qFormat/>
+    <w:rPr>
+      <w:rFonts w:cs="OpenSymbol"/>
+    </w:rPr>
+  </w:style>
   <w:style w:type="paragraph" w:styleId="Ttulo" w:customStyle="1">
     <w:name w:val="Título"/>
     <w:basedOn w:val="Normal"/>

</xml_diff>